<commit_message>
Updated based on review feedback
</commit_message>
<xml_diff>
--- a/doc/release/HPC DME Release Notes 2.13.0.docx
+++ b/doc/release/HPC DME Release Notes 2.13.0.docx
@@ -119,26 +119,14 @@
               </w:rPr>
               <w:t>1</w:t>
             </w:r>
-            <w:ins w:id="0" w:author="Menon, Sunita (NIH/NCI) [C]" w:date="2021-10-28T00:21:00Z">
-              <w:r>
-                <w:rPr>
-                  <w:rFonts w:cstheme="minorHAnsi"/>
-                  <w:sz w:val="28"/>
-                  <w:szCs w:val="28"/>
-                </w:rPr>
-                <w:t>3</w:t>
-              </w:r>
-            </w:ins>
-            <w:del w:id="1" w:author="Menon, Sunita (NIH/NCI) [C]" w:date="2021-10-28T00:21:00Z">
-              <w:r>
-                <w:rPr>
-                  <w:rFonts w:cstheme="minorHAnsi"/>
-                  <w:sz w:val="28"/>
-                  <w:szCs w:val="28"/>
-                </w:rPr>
-                <w:delText>2</w:delText>
-              </w:r>
-            </w:del>
+            <w:r>
+              <w:rPr>
+                <w:rFonts w:cstheme="minorHAnsi"/>
+                <w:sz w:val="28"/>
+                <w:szCs w:val="28"/>
+              </w:rPr>
+              <w:t>3</w:t>
+            </w:r>
             <w:r>
               <w:rPr>
                 <w:rFonts w:cstheme="minorHAnsi"/>
@@ -163,36 +151,14 @@
               </w:rPr>
               <w:t xml:space="preserve"> </w:t>
             </w:r>
-            <w:ins w:id="2" w:author="Menon, Sunita (NIH/NCI) [C]" w:date="2021-10-28T00:21:00Z">
-              <w:r>
-                <w:rPr>
-                  <w:rFonts w:cstheme="minorHAnsi"/>
-                  <w:sz w:val="28"/>
-                  <w:szCs w:val="28"/>
-                </w:rPr>
-                <w:t>October</w:t>
-              </w:r>
-            </w:ins>
-            <w:del w:id="3" w:author="Menon, Sunita (NIH/NCI) [C]" w:date="2021-10-28T00:21:00Z">
-              <w:r>
-                <w:rPr>
-                  <w:rFonts w:cstheme="minorHAnsi"/>
-                  <w:sz w:val="28"/>
-                  <w:szCs w:val="28"/>
-                </w:rPr>
-                <w:delText>Septembe</w:delText>
-              </w:r>
-            </w:del>
-            <w:del w:id="4" w:author="Menon, Sunita (NIH/NCI) [C]" w:date="2021-10-28T00:20:00Z">
-              <w:r>
-                <w:rPr>
-                  <w:rFonts w:cstheme="minorHAnsi"/>
-                  <w:sz w:val="28"/>
-                  <w:szCs w:val="28"/>
-                </w:rPr>
-                <w:delText>r</w:delText>
-              </w:r>
-            </w:del>
+            <w:r>
+              <w:rPr>
+                <w:rFonts w:cstheme="minorHAnsi"/>
+                <w:sz w:val="28"/>
+                <w:szCs w:val="28"/>
+              </w:rPr>
+              <w:t>October</w:t>
+            </w:r>
             <w:r>
               <w:rPr>
                 <w:rFonts w:cstheme="minorHAnsi"/>
@@ -201,26 +167,14 @@
               </w:rPr>
               <w:t xml:space="preserve"> 2</w:t>
             </w:r>
-            <w:ins w:id="5" w:author="Menon, Sunita (NIH/NCI) [C]" w:date="2021-10-28T00:21:00Z">
-              <w:r>
-                <w:rPr>
-                  <w:rFonts w:cstheme="minorHAnsi"/>
-                  <w:sz w:val="28"/>
-                  <w:szCs w:val="28"/>
-                </w:rPr>
-                <w:t>9</w:t>
-              </w:r>
-            </w:ins>
-            <w:del w:id="6" w:author="Menon, Sunita (NIH/NCI) [C]" w:date="2021-10-28T00:21:00Z">
-              <w:r>
-                <w:rPr>
-                  <w:rFonts w:cstheme="minorHAnsi"/>
-                  <w:sz w:val="28"/>
-                  <w:szCs w:val="28"/>
-                </w:rPr>
-                <w:delText>1</w:delText>
-              </w:r>
-            </w:del>
+            <w:r>
+              <w:rPr>
+                <w:rFonts w:cstheme="minorHAnsi"/>
+                <w:sz w:val="28"/>
+                <w:szCs w:val="28"/>
+              </w:rPr>
+              <w:t>9</w:t>
+            </w:r>
             <w:r>
               <w:rPr>
                 <w:rFonts w:cstheme="minorHAnsi"/>
@@ -1903,7 +1857,6 @@
           <w:p>
             <w:pPr>
               <w:rPr>
-                <w:ins w:id="7" w:author="Menon, Sunita (NIH/NCI) [C]" w:date="2021-10-28T00:21:00Z"/>
                 <w:rFonts w:cstheme="minorHAnsi"/>
                 <w:sz w:val="28"/>
                 <w:szCs w:val="28"/>
@@ -1926,36 +1879,22 @@
                 <w:szCs w:val="28"/>
               </w:rPr>
             </w:pPr>
-            <w:ins w:id="8" w:author="Menon, Sunita (NIH/NCI) [C]" w:date="2021-10-28T00:21:00Z">
-              <w:r>
-                <w:rPr>
-                  <w:rFonts w:cstheme="minorHAnsi"/>
-                  <w:sz w:val="28"/>
-                  <w:szCs w:val="28"/>
-                </w:rPr>
-                <w:t xml:space="preserve">v2.13.0 - </w:t>
-              </w:r>
-            </w:ins>
-            <w:ins w:id="9" w:author="Menon, Sunita (NIH/NCI) [C]" w:date="2021-10-28T00:23:00Z">
-              <w:r>
-                <w:rPr>
-                  <w:rFonts w:cstheme="minorHAnsi"/>
-                  <w:sz w:val="28"/>
-                  <w:szCs w:val="28"/>
-                </w:rPr>
-                <w:t>Octobe</w:t>
-              </w:r>
-            </w:ins>
-            <w:ins w:id="10" w:author="Menon, Sunita (NIH/NCI) [C]" w:date="2021-10-28T00:24:00Z">
-              <w:r>
-                <w:rPr>
-                  <w:rFonts w:cstheme="minorHAnsi"/>
-                  <w:sz w:val="28"/>
-                  <w:szCs w:val="28"/>
-                </w:rPr>
-                <w:t>r 29, 2021</w:t>
-              </w:r>
-            </w:ins>
+            <w:r>
+              <w:rPr>
+                <w:rFonts w:cstheme="minorHAnsi"/>
+                <w:sz w:val="28"/>
+                <w:szCs w:val="28"/>
+              </w:rPr>
+              <w:t xml:space="preserve">v2.13.0 - </w:t>
+            </w:r>
+            <w:r>
+              <w:rPr>
+                <w:rFonts w:cstheme="minorHAnsi"/>
+                <w:sz w:val="28"/>
+                <w:szCs w:val="28"/>
+              </w:rPr>
+              <w:t>October 29, 2021</w:t>
+            </w:r>
           </w:p>
           <w:p>
             <w:pPr>
@@ -2153,15 +2092,13 @@
             <w:pPr>
               <w:pStyle w:val="Heading1"/>
               <w:rPr>
-                <w:ins w:id="11" w:author="Menon, Sunita (NIH/NCI) [C]" w:date="2021-10-28T00:24:00Z"/>
                 <w:rFonts w:cstheme="minorHAnsi"/>
                 <w:b w:val="0"/>
                 <w:bCs w:val="0"/>
                 <w:sz w:val="28"/>
                 <w:szCs w:val="28"/>
-                <w:rPrChange w:id="12" w:author="Menon, Sunita (NIH/NCI) [C]" w:date="2021-10-28T00:25:00Z">
+                <w:rPrChange w:id="0" w:author="Menon, Sunita (NIH/NCI) [C]" w:date="2021-10-28T00:25:00Z">
                   <w:rPr>
-                    <w:ins w:id="13" w:author="Menon, Sunita (NIH/NCI) [C]" w:date="2021-10-28T00:24:00Z"/>
                     <w:rFonts w:cstheme="minorHAnsi"/>
                     <w:b w:val="0"/>
                     <w:bCs w:val="0"/>
@@ -2172,127 +2109,81 @@
                 </w:rPrChange>
               </w:rPr>
             </w:pPr>
-            <w:ins w:id="14" w:author="Menon, Sunita (NIH/NCI) [C]" w:date="2021-10-28T00:24:00Z">
-              <w:r>
-                <w:rPr>
-                  <w:rFonts w:cstheme="minorHAnsi"/>
-                  <w:b w:val="0"/>
-                  <w:bCs w:val="0"/>
-                  <w:sz w:val="28"/>
-                  <w:szCs w:val="28"/>
-                  <w:u w:val="single"/>
-                </w:rPr>
-                <w:t>HPCDATAMGM-1495</w:t>
-              </w:r>
-            </w:ins>
-            <w:ins w:id="15" w:author="Menon, Sunita (NIH/NCI) [C]" w:date="2021-10-28T00:25:00Z">
-              <w:r>
-                <w:rPr>
-                  <w:rFonts w:cstheme="minorHAnsi"/>
-                  <w:b w:val="0"/>
-                  <w:bCs w:val="0"/>
-                  <w:sz w:val="28"/>
-                  <w:szCs w:val="28"/>
-                  <w:u w:val="single"/>
-                </w:rPr>
-                <w:t>:</w:t>
-              </w:r>
-              <w:r>
-                <w:rPr>
-                  <w:rFonts w:cstheme="minorHAnsi"/>
-                  <w:b w:val="0"/>
-                  <w:bCs w:val="0"/>
-                  <w:sz w:val="28"/>
-                  <w:szCs w:val="28"/>
-                </w:rPr>
-                <w:t xml:space="preserve"> </w:t>
-              </w:r>
-              <w:r>
-                <w:rPr>
-                  <w:rFonts w:cstheme="minorHAnsi"/>
-                  <w:b w:val="0"/>
-                  <w:bCs w:val="0"/>
-                  <w:sz w:val="28"/>
-                  <w:szCs w:val="28"/>
-                  <w:rPrChange w:id="16" w:author="Menon, Sunita (NIH/NCI) [C]" w:date="2021-10-28T00:25:00Z">
-                    <w:rPr>
-                      <w:rFonts w:cstheme="minorHAnsi"/>
-                      <w:b w:val="0"/>
-                      <w:bCs w:val="0"/>
-                      <w:sz w:val="28"/>
-                      <w:szCs w:val="28"/>
-                      <w:u w:val="single"/>
-                    </w:rPr>
-                  </w:rPrChange>
-                </w:rPr>
-                <w:t xml:space="preserve">Enhanced the DME </w:t>
-              </w:r>
-              <w:r>
-                <w:rPr>
-                  <w:rFonts w:cstheme="minorHAnsi"/>
-                  <w:b w:val="0"/>
-                  <w:bCs w:val="0"/>
-                  <w:sz w:val="28"/>
-                  <w:szCs w:val="28"/>
-                </w:rPr>
-                <w:t>web application to enable archival of files and folders from Google Cloud Storage</w:t>
-              </w:r>
-            </w:ins>
-            <w:ins w:id="17" w:author="Menon, Sunita (NIH/NCI) [C]" w:date="2021-10-28T01:03:00Z">
-              <w:r>
-                <w:rPr>
-                  <w:rFonts w:cstheme="minorHAnsi"/>
-                  <w:b w:val="0"/>
-                  <w:bCs w:val="0"/>
-                  <w:sz w:val="28"/>
-                  <w:szCs w:val="28"/>
-                </w:rPr>
-                <w:t xml:space="preserve"> to</w:t>
-              </w:r>
-            </w:ins>
-            <w:ins w:id="18" w:author="Menon, Sunita (NIH/NCI) [C]" w:date="2021-10-28T01:04:00Z">
-              <w:r>
-                <w:rPr>
-                  <w:rFonts w:cstheme="minorHAnsi"/>
-                  <w:b w:val="0"/>
-                  <w:bCs w:val="0"/>
-                  <w:sz w:val="28"/>
-                  <w:szCs w:val="28"/>
-                </w:rPr>
-                <w:t xml:space="preserve"> the NCI Data Vault</w:t>
-              </w:r>
-            </w:ins>
-            <w:ins w:id="19" w:author="Menon, Sunita (NIH/NCI) [C]" w:date="2021-10-28T00:25:00Z">
-              <w:r>
-                <w:rPr>
-                  <w:rFonts w:cstheme="minorHAnsi"/>
-                  <w:b w:val="0"/>
-                  <w:bCs w:val="0"/>
-                  <w:sz w:val="28"/>
-                  <w:szCs w:val="28"/>
-                </w:rPr>
-                <w:t>. For details, refer to</w:t>
-              </w:r>
-            </w:ins>
-            <w:ins w:id="20" w:author="Menon, Sunita (NIH/NCI) [C]" w:date="2021-10-28T00:28:00Z">
-              <w:r>
-                <w:t xml:space="preserve"> </w:t>
-              </w:r>
-              <w:r>
-                <w:fldChar w:fldCharType="begin"/>
-              </w:r>
-            </w:ins>
-            <w:ins w:id="21" w:author="Menon, Sunita (NIH/NCI) [C]" w:date="2021-10-28T00:29:00Z">
-              <w:r>
-                <w:instrText>HYPERLINK "https://wiki.nci.nih.gov/x/yQLnGw"</w:instrText>
-              </w:r>
-            </w:ins>
-            <w:ins w:id="22" w:author="Menon, Sunita (NIH/NCI) [C]" w:date="2021-10-28T00:28:00Z">
-              <w:r>
-                <w:fldChar w:fldCharType="separate"/>
-              </w:r>
-            </w:ins>
-            <w:ins w:id="23" w:author="Menon, Sunita (NIH/NCI) [C]" w:date="2021-10-28T00:29:00Z">
+            <w:r>
+              <w:rPr>
+                <w:rFonts w:cstheme="minorHAnsi"/>
+                <w:b w:val="0"/>
+                <w:bCs w:val="0"/>
+                <w:sz w:val="28"/>
+                <w:szCs w:val="28"/>
+                <w:u w:val="single"/>
+              </w:rPr>
+              <w:t>HPCDATAMGM-1495:</w:t>
+            </w:r>
+            <w:r>
+              <w:rPr>
+                <w:rFonts w:cstheme="minorHAnsi"/>
+                <w:b w:val="0"/>
+                <w:bCs w:val="0"/>
+                <w:sz w:val="28"/>
+                <w:szCs w:val="28"/>
+              </w:rPr>
+              <w:t xml:space="preserve"> </w:t>
+            </w:r>
+            <w:r>
+              <w:rPr>
+                <w:rFonts w:cstheme="minorHAnsi"/>
+                <w:b w:val="0"/>
+                <w:bCs w:val="0"/>
+                <w:sz w:val="28"/>
+                <w:szCs w:val="28"/>
+                <w:rPrChange w:id="1" w:author="Menon, Sunita (NIH/NCI) [C]" w:date="2021-10-28T00:25:00Z">
+                  <w:rPr>
+                    <w:rFonts w:cstheme="minorHAnsi"/>
+                    <w:b w:val="0"/>
+                    <w:bCs w:val="0"/>
+                    <w:sz w:val="28"/>
+                    <w:szCs w:val="28"/>
+                    <w:u w:val="single"/>
+                  </w:rPr>
+                </w:rPrChange>
+              </w:rPr>
+              <w:t xml:space="preserve">Enhanced the DME </w:t>
+            </w:r>
+            <w:r>
+              <w:rPr>
+                <w:rFonts w:cstheme="minorHAnsi"/>
+                <w:b w:val="0"/>
+                <w:bCs w:val="0"/>
+                <w:sz w:val="28"/>
+                <w:szCs w:val="28"/>
+              </w:rPr>
+              <w:t>web application to enable archival of files and folders from Google Cloud Storage</w:t>
+            </w:r>
+            <w:r>
+              <w:rPr>
+                <w:rFonts w:cstheme="minorHAnsi"/>
+                <w:b w:val="0"/>
+                <w:bCs w:val="0"/>
+                <w:sz w:val="28"/>
+                <w:szCs w:val="28"/>
+              </w:rPr>
+              <w:t xml:space="preserve"> to the NCI Data Vault</w:t>
+            </w:r>
+            <w:r>
+              <w:rPr>
+                <w:rFonts w:cstheme="minorHAnsi"/>
+                <w:b w:val="0"/>
+                <w:bCs w:val="0"/>
+                <w:sz w:val="28"/>
+                <w:szCs w:val="28"/>
+              </w:rPr>
+              <w:t>. For details, refer to</w:t>
+            </w:r>
+            <w:r>
+              <w:t xml:space="preserve"> </w:t>
+            </w:r>
+            <w:hyperlink r:id="rId6" w:history="1">
               <w:r>
                 <w:rPr>
                   <w:rStyle w:val="Hyperlink"/>
@@ -2303,53 +2194,38 @@
                 </w:rPr>
                 <w:t>Registering from Google Cloud via the GUI</w:t>
               </w:r>
-            </w:ins>
-            <w:ins w:id="24" w:author="Menon, Sunita (NIH/NCI) [C]" w:date="2021-10-28T00:28:00Z">
-              <w:r>
-                <w:rPr>
-                  <w:rStyle w:val="Hyperlink"/>
-                  <w:b w:val="0"/>
-                  <w:bCs w:val="0"/>
-                  <w:sz w:val="28"/>
-                  <w:szCs w:val="28"/>
-                </w:rPr>
-                <w:fldChar w:fldCharType="end"/>
-              </w:r>
-            </w:ins>
-            <w:ins w:id="25" w:author="Menon, Sunita (NIH/NCI) [C]" w:date="2021-10-28T00:29:00Z">
-              <w:r>
-                <w:rPr>
-                  <w:rStyle w:val="Hyperlink"/>
-                  <w:b w:val="0"/>
-                  <w:bCs w:val="0"/>
-                  <w:sz w:val="28"/>
-                  <w:szCs w:val="28"/>
-                </w:rPr>
-                <w:t>.</w:t>
-              </w:r>
-            </w:ins>
-          </w:p>
-          <w:p>
-            <w:pPr>
-              <w:pStyle w:val="Heading1"/>
-              <w:rPr>
+            </w:hyperlink>
+            <w:r>
+              <w:rPr>
+                <w:rStyle w:val="Hyperlink"/>
                 <w:b w:val="0"/>
                 <w:bCs w:val="0"/>
                 <w:sz w:val="28"/>
                 <w:szCs w:val="28"/>
-              </w:rPr>
-            </w:pPr>
-            <w:r>
-              <w:rPr>
-                <w:rFonts w:cstheme="minorHAnsi"/>
+                <w:u w:val="none"/>
+                <w:rPrChange w:id="2" w:author="Frost, Ruth (NIH/NCI) [C]" w:date="2021-10-28T11:21:00Z">
+                  <w:rPr>
+                    <w:rStyle w:val="Hyperlink"/>
+                    <w:b w:val="0"/>
+                    <w:bCs w:val="0"/>
+                    <w:sz w:val="28"/>
+                    <w:szCs w:val="28"/>
+                  </w:rPr>
+                </w:rPrChange>
+              </w:rPr>
+              <w:t>.</w:t>
+            </w:r>
+          </w:p>
+          <w:p>
+            <w:pPr>
+              <w:pStyle w:val="Heading1"/>
+              <w:rPr>
                 <w:b w:val="0"/>
                 <w:bCs w:val="0"/>
                 <w:sz w:val="28"/>
                 <w:szCs w:val="28"/>
-                <w:u w:val="single"/>
-              </w:rPr>
-              <w:t>HPCDATAMGM-</w:t>
-            </w:r>
+              </w:rPr>
+            </w:pPr>
             <w:r>
               <w:rPr>
                 <w:rFonts w:cstheme="minorHAnsi"/>
@@ -2359,7 +2235,7 @@
                 <w:szCs w:val="28"/>
                 <w:u w:val="single"/>
               </w:rPr>
-              <w:t>14</w:t>
+              <w:t>HPCDATAMGM-</w:t>
             </w:r>
             <w:r>
               <w:rPr>
@@ -2370,34 +2246,30 @@
                 <w:szCs w:val="28"/>
                 <w:u w:val="single"/>
               </w:rPr>
+              <w:t>14</w:t>
+            </w:r>
+            <w:r>
+              <w:rPr>
+                <w:rFonts w:cstheme="minorHAnsi"/>
+                <w:b w:val="0"/>
+                <w:bCs w:val="0"/>
+                <w:sz w:val="28"/>
+                <w:szCs w:val="28"/>
+                <w:u w:val="single"/>
+              </w:rPr>
               <w:t>6</w:t>
             </w:r>
-            <w:ins w:id="26" w:author="Menon, Sunita (NIH/NCI) [C]" w:date="2021-10-28T00:33:00Z">
-              <w:r>
-                <w:rPr>
-                  <w:rFonts w:cstheme="minorHAnsi"/>
-                  <w:b w:val="0"/>
-                  <w:bCs w:val="0"/>
-                  <w:sz w:val="28"/>
-                  <w:szCs w:val="28"/>
-                  <w:u w:val="single"/>
-                </w:rPr>
-                <w:t>4</w:t>
-              </w:r>
-            </w:ins>
-            <w:del w:id="27" w:author="Menon, Sunita (NIH/NCI) [C]" w:date="2021-10-28T00:33:00Z">
-              <w:r>
-                <w:rPr>
-                  <w:rFonts w:cstheme="minorHAnsi"/>
-                  <w:b w:val="0"/>
-                  <w:bCs w:val="0"/>
-                  <w:sz w:val="28"/>
-                  <w:szCs w:val="28"/>
-                  <w:u w:val="single"/>
-                </w:rPr>
-                <w:delText>3</w:delText>
-              </w:r>
-            </w:del>
+            <w:r>
+              <w:rPr>
+                <w:rFonts w:cstheme="minorHAnsi"/>
+                <w:b w:val="0"/>
+                <w:bCs w:val="0"/>
+                <w:sz w:val="28"/>
+                <w:szCs w:val="28"/>
+                <w:u w:val="single"/>
+              </w:rPr>
+              <w:t>4</w:t>
+            </w:r>
             <w:r>
               <w:rPr>
                 <w:rFonts w:cstheme="minorHAnsi"/>
@@ -2441,30 +2313,6 @@
               </w:rPr>
               <w:t xml:space="preserve"> </w:t>
             </w:r>
-            <w:ins w:id="28" w:author="Menon, Sunita (NIH/NCI) [C]" w:date="2021-10-28T00:30:00Z">
-              <w:r>
-                <w:rPr>
-                  <w:rFonts w:cstheme="minorHAnsi"/>
-                  <w:b w:val="0"/>
-                  <w:bCs w:val="0"/>
-                  <w:sz w:val="28"/>
-                  <w:szCs w:val="28"/>
-                </w:rPr>
-                <w:t>Download</w:t>
-              </w:r>
-            </w:ins>
-            <w:del w:id="29" w:author="Menon, Sunita (NIH/NCI) [C]" w:date="2021-10-28T00:31:00Z">
-              <w:r>
-                <w:rPr>
-                  <w:rFonts w:cstheme="minorHAnsi"/>
-                  <w:b w:val="0"/>
-                  <w:bCs w:val="0"/>
-                  <w:sz w:val="28"/>
-                  <w:szCs w:val="28"/>
-                </w:rPr>
-                <w:delText>Register</w:delText>
-              </w:r>
-            </w:del>
             <w:r>
               <w:rPr>
                 <w:rFonts w:cstheme="minorHAnsi"/>
@@ -2473,7 +2321,7 @@
                 <w:sz w:val="28"/>
                 <w:szCs w:val="28"/>
               </w:rPr>
-              <w:t xml:space="preserve"> Data File</w:t>
+              <w:t>Download</w:t>
             </w:r>
             <w:r>
               <w:rPr>
@@ -2483,32 +2331,8 @@
                 <w:sz w:val="28"/>
                 <w:szCs w:val="28"/>
               </w:rPr>
-              <w:t xml:space="preserve"> </w:t>
-            </w:r>
-            <w:ins w:id="30" w:author="Menon, Sunita (NIH/NCI) [C]" w:date="2021-10-28T00:31:00Z">
-              <w:r>
-                <w:rPr>
-                  <w:rFonts w:cstheme="minorHAnsi"/>
-                  <w:b w:val="0"/>
-                  <w:bCs w:val="0"/>
-                  <w:sz w:val="28"/>
-                  <w:szCs w:val="28"/>
-                </w:rPr>
-                <w:t xml:space="preserve">and Download </w:t>
-              </w:r>
-            </w:ins>
-            <w:ins w:id="31" w:author="Menon, Sunita (NIH/NCI) [C]" w:date="2021-10-28T00:32:00Z">
-              <w:r>
-                <w:rPr>
-                  <w:rFonts w:cstheme="minorHAnsi"/>
-                  <w:b w:val="0"/>
-                  <w:bCs w:val="0"/>
-                  <w:sz w:val="28"/>
-                  <w:szCs w:val="28"/>
-                </w:rPr>
-                <w:t xml:space="preserve">Collection </w:t>
-              </w:r>
-            </w:ins>
+              <w:t xml:space="preserve"> Data File</w:t>
+            </w:r>
             <w:r>
               <w:rPr>
                 <w:rFonts w:cstheme="minorHAnsi"/>
@@ -2517,20 +2341,8 @@
                 <w:sz w:val="28"/>
                 <w:szCs w:val="28"/>
               </w:rPr>
-              <w:t>REST API</w:t>
-            </w:r>
-            <w:ins w:id="32" w:author="Menon, Sunita (NIH/NCI) [C]" w:date="2021-10-28T00:32:00Z">
-              <w:r>
-                <w:rPr>
-                  <w:rFonts w:cstheme="minorHAnsi"/>
-                  <w:b w:val="0"/>
-                  <w:bCs w:val="0"/>
-                  <w:sz w:val="28"/>
-                  <w:szCs w:val="28"/>
-                </w:rPr>
-                <w:t>s</w:t>
-              </w:r>
-            </w:ins>
+              <w:t xml:space="preserve"> </w:t>
+            </w:r>
             <w:r>
               <w:rPr>
                 <w:rFonts w:cstheme="minorHAnsi"/>
@@ -2539,7 +2351,7 @@
                 <w:sz w:val="28"/>
                 <w:szCs w:val="28"/>
               </w:rPr>
-              <w:t xml:space="preserve"> to </w:t>
+              <w:t xml:space="preserve">and Download Collection </w:t>
             </w:r>
             <w:r>
               <w:rPr>
@@ -2549,130 +2361,8 @@
                 <w:sz w:val="28"/>
                 <w:szCs w:val="28"/>
               </w:rPr>
-              <w:t>enable</w:t>
-            </w:r>
-            <w:ins w:id="33" w:author="Menon, Sunita (NIH/NCI) [C]" w:date="2021-10-28T00:30:00Z">
-              <w:r>
-                <w:rPr>
-                  <w:rFonts w:cstheme="minorHAnsi"/>
-                  <w:b w:val="0"/>
-                  <w:bCs w:val="0"/>
-                  <w:sz w:val="28"/>
-                  <w:szCs w:val="28"/>
-                </w:rPr>
-                <w:t xml:space="preserve"> </w:t>
-              </w:r>
-            </w:ins>
-            <w:ins w:id="34" w:author="Menon, Sunita (NIH/NCI) [C]" w:date="2021-10-28T00:32:00Z">
-              <w:r>
-                <w:rPr>
-                  <w:rFonts w:cstheme="minorHAnsi"/>
-                  <w:b w:val="0"/>
-                  <w:bCs w:val="0"/>
-                  <w:sz w:val="28"/>
-                  <w:szCs w:val="28"/>
-                </w:rPr>
-                <w:t>transfer</w:t>
-              </w:r>
-            </w:ins>
-            <w:ins w:id="35" w:author="Menon, Sunita (NIH/NCI) [C]" w:date="2021-10-28T00:30:00Z">
-              <w:r>
-                <w:rPr>
-                  <w:rFonts w:cstheme="minorHAnsi"/>
-                  <w:b w:val="0"/>
-                  <w:bCs w:val="0"/>
-                  <w:sz w:val="28"/>
-                  <w:szCs w:val="28"/>
-                </w:rPr>
-                <w:t xml:space="preserve"> of files and collections from the NCI Data Vault to </w:t>
-              </w:r>
-            </w:ins>
-            <w:del w:id="36" w:author="Menon, Sunita (NIH/NCI) [C]" w:date="2021-10-28T00:32:00Z">
-              <w:r>
-                <w:rPr>
-                  <w:rFonts w:cstheme="minorHAnsi"/>
-                  <w:b w:val="0"/>
-                  <w:bCs w:val="0"/>
-                  <w:sz w:val="28"/>
-                  <w:szCs w:val="28"/>
-                </w:rPr>
-                <w:delText xml:space="preserve"> </w:delText>
-              </w:r>
-            </w:del>
-            <w:del w:id="37" w:author="Menon, Sunita (NIH/NCI) [C]" w:date="2021-10-28T00:30:00Z">
-              <w:r>
-                <w:rPr>
-                  <w:rFonts w:cstheme="minorHAnsi"/>
-                  <w:b w:val="0"/>
-                  <w:bCs w:val="0"/>
-                  <w:sz w:val="28"/>
-                  <w:szCs w:val="28"/>
-                </w:rPr>
-                <w:delText xml:space="preserve"> </w:delText>
-              </w:r>
-            </w:del>
-            <w:del w:id="38" w:author="Menon, Sunita (NIH/NCI) [C]" w:date="2021-10-28T00:32:00Z">
-              <w:r>
-                <w:rPr>
-                  <w:rFonts w:cstheme="minorHAnsi"/>
-                  <w:b w:val="0"/>
-                  <w:bCs w:val="0"/>
-                  <w:sz w:val="28"/>
-                  <w:szCs w:val="28"/>
-                </w:rPr>
-                <w:delText>archiving</w:delText>
-              </w:r>
-              <w:r>
-                <w:rPr>
-                  <w:rFonts w:cstheme="minorHAnsi"/>
-                  <w:b w:val="0"/>
-                  <w:bCs w:val="0"/>
-                  <w:sz w:val="28"/>
-                  <w:szCs w:val="28"/>
-                </w:rPr>
-                <w:delText xml:space="preserve"> </w:delText>
-              </w:r>
-              <w:r>
-                <w:rPr>
-                  <w:rFonts w:cstheme="minorHAnsi"/>
-                  <w:b w:val="0"/>
-                  <w:bCs w:val="0"/>
-                  <w:sz w:val="28"/>
-                  <w:szCs w:val="28"/>
-                </w:rPr>
-                <w:delText xml:space="preserve">of </w:delText>
-              </w:r>
-              <w:r>
-                <w:rPr>
-                  <w:rFonts w:cstheme="minorHAnsi"/>
-                  <w:b w:val="0"/>
-                  <w:bCs w:val="0"/>
-                  <w:sz w:val="28"/>
-                  <w:szCs w:val="28"/>
-                </w:rPr>
-                <w:delText>file</w:delText>
-              </w:r>
-              <w:r>
-                <w:rPr>
-                  <w:rFonts w:cstheme="minorHAnsi"/>
-                  <w:b w:val="0"/>
-                  <w:bCs w:val="0"/>
-                  <w:sz w:val="28"/>
-                  <w:szCs w:val="28"/>
-                </w:rPr>
-                <w:delText>s</w:delText>
-              </w:r>
-              <w:r>
-                <w:rPr>
-                  <w:rFonts w:cstheme="minorHAnsi"/>
-                  <w:b w:val="0"/>
-                  <w:bCs w:val="0"/>
-                  <w:sz w:val="28"/>
-                  <w:szCs w:val="28"/>
-                </w:rPr>
-                <w:delText xml:space="preserve"> from</w:delText>
-              </w:r>
-            </w:del>
+              <w:t>REST API</w:t>
+            </w:r>
             <w:r>
               <w:rPr>
                 <w:rFonts w:cstheme="minorHAnsi"/>
@@ -2681,7 +2371,7 @@
                 <w:sz w:val="28"/>
                 <w:szCs w:val="28"/>
               </w:rPr>
-              <w:t xml:space="preserve"> Google Cloud</w:t>
+              <w:t>s</w:t>
             </w:r>
             <w:r>
               <w:rPr>
@@ -2691,64 +2381,91 @@
                 <w:sz w:val="28"/>
                 <w:szCs w:val="28"/>
               </w:rPr>
-              <w:t xml:space="preserve"> storage.  </w:t>
-            </w:r>
-            <w:r>
-              <w:rPr>
+              <w:t xml:space="preserve"> to </w:t>
+            </w:r>
+            <w:r>
+              <w:rPr>
+                <w:rFonts w:cstheme="minorHAnsi"/>
                 <w:b w:val="0"/>
                 <w:bCs w:val="0"/>
                 <w:sz w:val="28"/>
                 <w:szCs w:val="28"/>
               </w:rPr>
-              <w:t>For details</w:t>
-            </w:r>
-            <w:r>
-              <w:rPr>
+              <w:t>enable</w:t>
+            </w:r>
+            <w:r>
+              <w:rPr>
+                <w:rFonts w:cstheme="minorHAnsi"/>
                 <w:b w:val="0"/>
                 <w:bCs w:val="0"/>
                 <w:sz w:val="28"/>
                 <w:szCs w:val="28"/>
               </w:rPr>
-              <w:t>,</w:t>
-            </w:r>
-            <w:r>
-              <w:rPr>
+              <w:t xml:space="preserve"> transfer of files and collections from the NCI Data Vault to </w:t>
+            </w:r>
+            <w:r>
+              <w:rPr>
+                <w:rFonts w:cstheme="minorHAnsi"/>
                 <w:b w:val="0"/>
                 <w:bCs w:val="0"/>
                 <w:sz w:val="28"/>
                 <w:szCs w:val="28"/>
               </w:rPr>
-              <w:t xml:space="preserve"> refer to sections 5.</w:t>
-            </w:r>
-            <w:ins w:id="39" w:author="Menon, Sunita (NIH/NCI) [C]" w:date="2021-10-28T00:33:00Z">
-              <w:r>
-                <w:rPr>
-                  <w:b w:val="0"/>
-                  <w:bCs w:val="0"/>
-                  <w:sz w:val="28"/>
-                  <w:szCs w:val="28"/>
-                </w:rPr>
-                <w:t>40 and 5.44</w:t>
-              </w:r>
-            </w:ins>
-            <w:del w:id="40" w:author="Menon, Sunita (NIH/NCI) [C]" w:date="2021-10-28T00:33:00Z">
-              <w:r>
-                <w:rPr>
-                  <w:b w:val="0"/>
-                  <w:bCs w:val="0"/>
-                  <w:sz w:val="28"/>
-                  <w:szCs w:val="28"/>
-                </w:rPr>
-                <w:delText>31</w:delText>
-              </w:r>
-            </w:del>
-            <w:r>
-              <w:rPr>
+              <w:t xml:space="preserve"> Google Cloud</w:t>
+            </w:r>
+            <w:r>
+              <w:rPr>
+                <w:rFonts w:cstheme="minorHAnsi"/>
                 <w:b w:val="0"/>
                 <w:bCs w:val="0"/>
                 <w:sz w:val="28"/>
                 <w:szCs w:val="28"/>
               </w:rPr>
+              <w:t xml:space="preserve"> storage.  </w:t>
+            </w:r>
+            <w:r>
+              <w:rPr>
+                <w:b w:val="0"/>
+                <w:bCs w:val="0"/>
+                <w:sz w:val="28"/>
+                <w:szCs w:val="28"/>
+              </w:rPr>
+              <w:t>For details</w:t>
+            </w:r>
+            <w:r>
+              <w:rPr>
+                <w:b w:val="0"/>
+                <w:bCs w:val="0"/>
+                <w:sz w:val="28"/>
+                <w:szCs w:val="28"/>
+              </w:rPr>
+              <w:t>,</w:t>
+            </w:r>
+            <w:r>
+              <w:rPr>
+                <w:b w:val="0"/>
+                <w:bCs w:val="0"/>
+                <w:sz w:val="28"/>
+                <w:szCs w:val="28"/>
+              </w:rPr>
+              <w:t xml:space="preserve"> refer to sections 5.</w:t>
+            </w:r>
+            <w:r>
+              <w:rPr>
+                <w:b w:val="0"/>
+                <w:bCs w:val="0"/>
+                <w:sz w:val="28"/>
+                <w:szCs w:val="28"/>
+              </w:rPr>
+              <w:t>40 and 5.44</w:t>
+            </w:r>
+            <w:r>
+              <w:rPr>
+                <w:b w:val="0"/>
+                <w:bCs w:val="0"/>
+                <w:sz w:val="28"/>
+                <w:szCs w:val="28"/>
+              </w:rPr>
               <w:t xml:space="preserve"> of the</w:t>
             </w:r>
             <w:r>
@@ -2758,7 +2475,7 @@
               </w:rPr>
               <w:t xml:space="preserve"> </w:t>
             </w:r>
-            <w:hyperlink r:id="rId6" w:history="1">
+            <w:hyperlink r:id="rId7" w:history="1">
               <w:r>
                 <w:rPr>
                   <w:rStyle w:val="Hyperlink"/>
@@ -2783,246 +2500,6 @@
           <w:p>
             <w:pPr>
               <w:rPr>
-                <w:del w:id="41" w:author="Menon, Sunita (NIH/NCI) [C]" w:date="2021-10-28T01:00:00Z"/>
-                <w:rStyle w:val="Hyperlink"/>
-                <w:sz w:val="28"/>
-                <w:szCs w:val="28"/>
-              </w:rPr>
-            </w:pPr>
-            <w:del w:id="42" w:author="Menon, Sunita (NIH/NCI) [C]" w:date="2021-10-28T01:00:00Z">
-              <w:r>
-                <w:rPr>
-                  <w:rFonts w:cstheme="minorHAnsi"/>
-                  <w:sz w:val="28"/>
-                  <w:szCs w:val="28"/>
-                  <w:u w:val="single"/>
-                </w:rPr>
-                <w:delText>HPCDATAMGM-14</w:delText>
-              </w:r>
-              <w:r>
-                <w:rPr>
-                  <w:rFonts w:cstheme="minorHAnsi"/>
-                  <w:sz w:val="28"/>
-                  <w:szCs w:val="28"/>
-                  <w:u w:val="single"/>
-                </w:rPr>
-                <w:delText>9</w:delText>
-              </w:r>
-            </w:del>
-            <w:del w:id="43" w:author="Menon, Sunita (NIH/NCI) [C]" w:date="2021-10-28T00:34:00Z">
-              <w:r>
-                <w:rPr>
-                  <w:rFonts w:cstheme="minorHAnsi"/>
-                  <w:sz w:val="28"/>
-                  <w:szCs w:val="28"/>
-                  <w:u w:val="single"/>
-                </w:rPr>
-                <w:delText>4</w:delText>
-              </w:r>
-            </w:del>
-            <w:del w:id="44" w:author="Menon, Sunita (NIH/NCI) [C]" w:date="2021-10-28T01:00:00Z">
-              <w:r>
-                <w:rPr>
-                  <w:rFonts w:cstheme="minorHAnsi"/>
-                  <w:sz w:val="28"/>
-                  <w:szCs w:val="28"/>
-                  <w:u w:val="single"/>
-                </w:rPr>
-                <w:delText>:</w:delText>
-              </w:r>
-              <w:r>
-                <w:rPr>
-                  <w:rFonts w:cstheme="minorHAnsi"/>
-                  <w:sz w:val="28"/>
-                  <w:szCs w:val="28"/>
-                </w:rPr>
-                <w:delText xml:space="preserve">  </w:delText>
-              </w:r>
-            </w:del>
-            <w:del w:id="45" w:author="Menon, Sunita (NIH/NCI) [C]" w:date="2021-10-28T00:35:00Z">
-              <w:r>
-                <w:rPr>
-                  <w:rFonts w:cstheme="minorHAnsi"/>
-                  <w:sz w:val="28"/>
-                  <w:szCs w:val="28"/>
-                </w:rPr>
-                <w:delText>Enhanced the</w:delText>
-              </w:r>
-              <w:r>
-                <w:rPr>
-                  <w:rFonts w:cstheme="minorHAnsi"/>
-                  <w:sz w:val="28"/>
-                  <w:szCs w:val="28"/>
-                </w:rPr>
-                <w:delText xml:space="preserve"> </w:delText>
-              </w:r>
-              <w:r>
-                <w:rPr>
-                  <w:rFonts w:cstheme="minorHAnsi"/>
-                  <w:sz w:val="28"/>
-                  <w:szCs w:val="28"/>
-                </w:rPr>
-                <w:delText>Bulk Data Files Registration</w:delText>
-              </w:r>
-              <w:r>
-                <w:rPr>
-                  <w:rFonts w:cstheme="minorHAnsi"/>
-                  <w:sz w:val="28"/>
-                  <w:szCs w:val="28"/>
-                </w:rPr>
-                <w:delText xml:space="preserve"> </w:delText>
-              </w:r>
-              <w:r>
-                <w:rPr>
-                  <w:rFonts w:cstheme="minorHAnsi"/>
-                  <w:sz w:val="28"/>
-                  <w:szCs w:val="28"/>
-                </w:rPr>
-                <w:delText xml:space="preserve">REST API to </w:delText>
-              </w:r>
-              <w:r>
-                <w:rPr>
-                  <w:rFonts w:cstheme="minorHAnsi"/>
-                  <w:sz w:val="28"/>
-                  <w:szCs w:val="28"/>
-                </w:rPr>
-                <w:delText xml:space="preserve">enable </w:delText>
-              </w:r>
-              <w:r>
-                <w:rPr>
-                  <w:rFonts w:cstheme="minorHAnsi"/>
-                  <w:sz w:val="28"/>
-                  <w:szCs w:val="28"/>
-                </w:rPr>
-                <w:delText xml:space="preserve">archiving </w:delText>
-              </w:r>
-              <w:r>
-                <w:rPr>
-                  <w:rFonts w:cstheme="minorHAnsi"/>
-                  <w:sz w:val="28"/>
-                  <w:szCs w:val="28"/>
-                </w:rPr>
-                <w:delText xml:space="preserve">of </w:delText>
-              </w:r>
-              <w:r>
-                <w:rPr>
-                  <w:rFonts w:cstheme="minorHAnsi"/>
-                  <w:sz w:val="28"/>
-                  <w:szCs w:val="28"/>
-                </w:rPr>
-                <w:delText xml:space="preserve">collections </w:delText>
-              </w:r>
-              <w:r>
-                <w:rPr>
-                  <w:rFonts w:cstheme="minorHAnsi"/>
-                  <w:sz w:val="28"/>
-                  <w:szCs w:val="28"/>
-                </w:rPr>
-                <w:delText xml:space="preserve">and lists </w:delText>
-              </w:r>
-              <w:r>
-                <w:rPr>
-                  <w:rFonts w:cstheme="minorHAnsi"/>
-                  <w:sz w:val="28"/>
-                  <w:szCs w:val="28"/>
-                </w:rPr>
-                <w:delText>from Google Cloud storage</w:delText>
-              </w:r>
-              <w:r>
-                <w:rPr>
-                  <w:rFonts w:cstheme="minorHAnsi"/>
-                  <w:sz w:val="28"/>
-                  <w:szCs w:val="28"/>
-                </w:rPr>
-                <w:delText>.</w:delText>
-              </w:r>
-              <w:r>
-                <w:rPr>
-                  <w:rFonts w:cstheme="minorHAnsi"/>
-                  <w:sz w:val="28"/>
-                  <w:szCs w:val="28"/>
-                </w:rPr>
-                <w:delText xml:space="preserve">  </w:delText>
-              </w:r>
-              <w:r>
-                <w:rPr>
-                  <w:sz w:val="28"/>
-                  <w:szCs w:val="28"/>
-                </w:rPr>
-                <w:delText>For details</w:delText>
-              </w:r>
-              <w:r>
-                <w:rPr>
-                  <w:sz w:val="28"/>
-                  <w:szCs w:val="28"/>
-                </w:rPr>
-                <w:delText>,</w:delText>
-              </w:r>
-              <w:r>
-                <w:rPr>
-                  <w:sz w:val="28"/>
-                  <w:szCs w:val="28"/>
-                </w:rPr>
-                <w:delText xml:space="preserve"> refer to section</w:delText>
-              </w:r>
-              <w:r>
-                <w:rPr>
-                  <w:sz w:val="28"/>
-                  <w:szCs w:val="28"/>
-                </w:rPr>
-                <w:delText xml:space="preserve"> </w:delText>
-              </w:r>
-              <w:r>
-                <w:rPr>
-                  <w:sz w:val="28"/>
-                  <w:szCs w:val="28"/>
-                </w:rPr>
-                <w:delText>5.</w:delText>
-              </w:r>
-              <w:r>
-                <w:rPr>
-                  <w:sz w:val="28"/>
-                  <w:szCs w:val="28"/>
-                </w:rPr>
-                <w:delText>36</w:delText>
-              </w:r>
-              <w:r>
-                <w:rPr>
-                  <w:sz w:val="28"/>
-                  <w:szCs w:val="28"/>
-                </w:rPr>
-                <w:delText xml:space="preserve"> of the </w:delText>
-              </w:r>
-              <w:r>
-                <w:fldChar w:fldCharType="begin"/>
-              </w:r>
-              <w:r>
-                <w:delInstrText xml:space="preserve"> HYPERLINK "https://github.com/CBIIT/HPC_DME_APIs/blob/master/doc/guides/HPC_API_Specification.docx" </w:delInstrText>
-              </w:r>
-              <w:r>
-                <w:fldChar w:fldCharType="separate"/>
-              </w:r>
-              <w:r>
-                <w:rPr>
-                  <w:rStyle w:val="Hyperlink"/>
-                  <w:sz w:val="28"/>
-                  <w:szCs w:val="28"/>
-                </w:rPr>
-                <w:delText>DME API Specification</w:delText>
-              </w:r>
-              <w:r>
-                <w:rPr>
-                  <w:rStyle w:val="Hyperlink"/>
-                  <w:sz w:val="28"/>
-                  <w:szCs w:val="28"/>
-                </w:rPr>
-                <w:fldChar w:fldCharType="end"/>
-              </w:r>
-            </w:del>
-          </w:p>
-          <w:p>
-            <w:pPr>
-              <w:rPr>
                 <w:sz w:val="28"/>
                 <w:szCs w:val="28"/>
               </w:rPr>
@@ -3077,7 +2554,6 @@
           <w:p>
             <w:pPr>
               <w:rPr>
-                <w:ins w:id="46" w:author="Menon, Sunita (NIH/NCI) [C]" w:date="2021-10-28T01:05:00Z"/>
                 <w:rFonts w:cstheme="minorHAnsi"/>
                 <w:bCs/>
                 <w:sz w:val="28"/>
@@ -3090,64 +2566,60 @@
             <w:pPr>
               <w:pStyle w:val="Heading1"/>
               <w:rPr>
-                <w:ins w:id="47" w:author="Menon, Sunita (NIH/NCI) [C]" w:date="2021-10-28T01:05:00Z"/>
                 <w:b w:val="0"/>
                 <w:bCs w:val="0"/>
                 <w:sz w:val="28"/>
                 <w:szCs w:val="28"/>
               </w:rPr>
             </w:pPr>
-            <w:ins w:id="48" w:author="Menon, Sunita (NIH/NCI) [C]" w:date="2021-10-28T01:05:00Z">
-              <w:r>
-                <w:rPr>
-                  <w:b w:val="0"/>
-                  <w:bCs w:val="0"/>
-                  <w:sz w:val="28"/>
-                  <w:szCs w:val="28"/>
-                  <w:u w:val="single"/>
-                </w:rPr>
-                <w:t>HPCDATAMGM-1510</w:t>
-              </w:r>
-              <w:r>
-                <w:rPr>
-                  <w:b w:val="0"/>
-                  <w:bCs w:val="0"/>
-                  <w:sz w:val="28"/>
-                  <w:szCs w:val="28"/>
-                </w:rPr>
-                <w:t xml:space="preserve">: Updated the Data Management Model API to optionally not return the collection and data object metadata rules. This was done to enable ease of </w:t>
-              </w:r>
-              <w:r>
-                <w:rPr>
-                  <w:b w:val="0"/>
-                  <w:bCs w:val="0"/>
-                  <w:sz w:val="28"/>
-                  <w:szCs w:val="28"/>
-                </w:rPr>
-                <w:lastRenderedPageBreak/>
-                <w:t xml:space="preserve">processing for third party applications. For details refer to section 5.69 of the </w:t>
-              </w:r>
-              <w:r>
-                <w:rPr>
-                  <w:b w:val="0"/>
-                  <w:bCs w:val="0"/>
-                </w:rPr>
-                <w:fldChar w:fldCharType="begin"/>
-              </w:r>
-              <w:r>
-                <w:rPr>
-                  <w:b w:val="0"/>
-                  <w:bCs w:val="0"/>
-                </w:rPr>
-                <w:instrText xml:space="preserve"> HYPERLINK "https://github.com/CBIIT/HPC_DME_APIs/blob/master/doc/guides/HPC_API_Specification.docx" </w:instrText>
-              </w:r>
-              <w:r>
-                <w:rPr>
-                  <w:b w:val="0"/>
-                  <w:bCs w:val="0"/>
-                </w:rPr>
-                <w:fldChar w:fldCharType="separate"/>
-              </w:r>
+            <w:r>
+              <w:rPr>
+                <w:b w:val="0"/>
+                <w:bCs w:val="0"/>
+                <w:sz w:val="28"/>
+                <w:szCs w:val="28"/>
+                <w:u w:val="single"/>
+              </w:rPr>
+              <w:t>HPCDATAMGM-1510</w:t>
+            </w:r>
+            <w:r>
+              <w:rPr>
+                <w:b w:val="0"/>
+                <w:bCs w:val="0"/>
+                <w:sz w:val="28"/>
+                <w:szCs w:val="28"/>
+              </w:rPr>
+              <w:t xml:space="preserve">: Updated the Data Management Model API to optionally not return the collection and data object metadata rules. This was done to enable ease of </w:t>
+            </w:r>
+            <w:r>
+              <w:rPr>
+                <w:b w:val="0"/>
+                <w:bCs w:val="0"/>
+                <w:sz w:val="28"/>
+                <w:szCs w:val="28"/>
+              </w:rPr>
+              <w:lastRenderedPageBreak/>
+              <w:t>processing for third party applications. For details</w:t>
+            </w:r>
+            <w:r>
+              <w:rPr>
+                <w:b w:val="0"/>
+                <w:bCs w:val="0"/>
+                <w:sz w:val="28"/>
+                <w:szCs w:val="28"/>
+              </w:rPr>
+              <w:t>,</w:t>
+            </w:r>
+            <w:r>
+              <w:rPr>
+                <w:b w:val="0"/>
+                <w:bCs w:val="0"/>
+                <w:sz w:val="28"/>
+                <w:szCs w:val="28"/>
+              </w:rPr>
+              <w:t xml:space="preserve"> refer to section 5.69 of the </w:t>
+            </w:r>
+            <w:hyperlink r:id="rId8" w:history="1">
               <w:r>
                 <w:rPr>
                   <w:rStyle w:val="Hyperlink"/>
@@ -3158,26 +2630,16 @@
                 </w:rPr>
                 <w:t>DME API Specification</w:t>
               </w:r>
-              <w:r>
-                <w:rPr>
-                  <w:rStyle w:val="Hyperlink"/>
-                  <w:b w:val="0"/>
-                  <w:bCs w:val="0"/>
-                  <w:sz w:val="28"/>
-                  <w:szCs w:val="28"/>
-                </w:rPr>
-                <w:fldChar w:fldCharType="end"/>
-              </w:r>
-              <w:r>
-                <w:rPr>
-                  <w:b w:val="0"/>
-                  <w:bCs w:val="0"/>
-                  <w:sz w:val="28"/>
-                  <w:szCs w:val="28"/>
-                </w:rPr>
-                <w:t>.</w:t>
-              </w:r>
-            </w:ins>
+            </w:hyperlink>
+            <w:r>
+              <w:rPr>
+                <w:b w:val="0"/>
+                <w:bCs w:val="0"/>
+                <w:sz w:val="28"/>
+                <w:szCs w:val="28"/>
+              </w:rPr>
+              <w:t>.</w:t>
+            </w:r>
           </w:p>
           <w:p>
             <w:pPr>
@@ -3218,264 +2680,95 @@
               </w:rPr>
               <w:t>1</w:t>
             </w:r>
-            <w:ins w:id="49" w:author="Menon, Sunita (NIH/NCI) [C]" w:date="2021-10-28T00:42:00Z">
-              <w:r>
-                <w:rPr>
-                  <w:bCs/>
-                  <w:sz w:val="28"/>
-                  <w:szCs w:val="28"/>
-                  <w:u w:val="single"/>
-                </w:rPr>
-                <w:t>365</w:t>
-              </w:r>
-            </w:ins>
-            <w:del w:id="50" w:author="Menon, Sunita (NIH/NCI) [C]" w:date="2021-10-28T00:42:00Z">
-              <w:r>
-                <w:rPr>
-                  <w:bCs/>
-                  <w:sz w:val="28"/>
-                  <w:szCs w:val="28"/>
-                  <w:u w:val="single"/>
-                </w:rPr>
-                <w:delText>505</w:delText>
-              </w:r>
-            </w:del>
             <w:r>
               <w:rPr>
                 <w:bCs/>
                 <w:sz w:val="28"/>
                 <w:szCs w:val="28"/>
-              </w:rPr>
-              <w:t xml:space="preserve">:  </w:t>
-            </w:r>
-            <w:ins w:id="51" w:author="Menon, Sunita (NIH/NCI) [C]" w:date="2021-10-28T00:42:00Z">
-              <w:r>
-                <w:rPr>
-                  <w:bCs/>
-                  <w:sz w:val="28"/>
-                  <w:szCs w:val="28"/>
-                </w:rPr>
-                <w:t>Fixed</w:t>
-              </w:r>
-            </w:ins>
-            <w:ins w:id="52" w:author="Menon, Sunita (NIH/NCI) [C]" w:date="2021-10-28T00:44:00Z">
-              <w:r>
-                <w:rPr>
-                  <w:bCs/>
-                  <w:sz w:val="28"/>
-                  <w:szCs w:val="28"/>
-                </w:rPr>
-                <w:t xml:space="preserve"> lag</w:t>
-              </w:r>
-            </w:ins>
-            <w:ins w:id="53" w:author="Menon, Sunita (NIH/NCI) [C]" w:date="2021-10-28T00:42:00Z">
-              <w:r>
-                <w:rPr>
-                  <w:bCs/>
-                  <w:sz w:val="28"/>
-                  <w:szCs w:val="28"/>
-                </w:rPr>
-                <w:t xml:space="preserve"> with </w:t>
-              </w:r>
-            </w:ins>
-            <w:ins w:id="54" w:author="Menon, Sunita (NIH/NCI) [C]" w:date="2021-10-28T00:44:00Z">
-              <w:r>
-                <w:rPr>
-                  <w:bCs/>
-                  <w:sz w:val="28"/>
-                  <w:szCs w:val="28"/>
-                </w:rPr>
-                <w:t xml:space="preserve">the display of </w:t>
-              </w:r>
-            </w:ins>
-            <w:ins w:id="55" w:author="Menon, Sunita (NIH/NCI) [C]" w:date="2021-10-28T00:43:00Z">
-              <w:r>
-                <w:rPr>
-                  <w:bCs/>
-                  <w:sz w:val="28"/>
-                  <w:szCs w:val="28"/>
-                </w:rPr>
-                <w:t xml:space="preserve">each </w:t>
-              </w:r>
-            </w:ins>
-            <w:ins w:id="56" w:author="Menon, Sunita (NIH/NCI) [C]" w:date="2021-10-28T00:42:00Z">
-              <w:r>
-                <w:rPr>
-                  <w:bCs/>
-                  <w:sz w:val="28"/>
-                  <w:szCs w:val="28"/>
-                </w:rPr>
-                <w:t xml:space="preserve">data object's download progression </w:t>
-              </w:r>
-            </w:ins>
-            <w:ins w:id="57" w:author="Menon, Sunita (NIH/NCI) [C]" w:date="2021-10-28T00:43:00Z">
-              <w:r>
-                <w:rPr>
-                  <w:bCs/>
-                  <w:sz w:val="28"/>
-                  <w:szCs w:val="28"/>
-                </w:rPr>
-                <w:t xml:space="preserve"> information </w:t>
-              </w:r>
-              <w:r>
-                <w:rPr>
-                  <w:bCs/>
-                  <w:sz w:val="28"/>
-                  <w:szCs w:val="28"/>
-                </w:rPr>
-                <w:t>during collection download</w:t>
-              </w:r>
-            </w:ins>
-            <w:ins w:id="58" w:author="Menon, Sunita (NIH/NCI) [C]" w:date="2021-10-28T00:44:00Z">
-              <w:r>
-                <w:rPr>
-                  <w:bCs/>
-                  <w:sz w:val="28"/>
-                  <w:szCs w:val="28"/>
-                </w:rPr>
-                <w:t>, as a resul</w:t>
-              </w:r>
-            </w:ins>
-            <w:ins w:id="59" w:author="Menon, Sunita (NIH/NCI) [C]" w:date="2021-10-28T00:45:00Z">
-              <w:r>
-                <w:rPr>
-                  <w:bCs/>
-                  <w:sz w:val="28"/>
-                  <w:szCs w:val="28"/>
-                </w:rPr>
-                <w:t xml:space="preserve">t of which the information displayed was out of date with the actual status. </w:t>
-              </w:r>
-            </w:ins>
-            <w:del w:id="60" w:author="Menon, Sunita (NIH/NCI) [C]" w:date="2021-10-28T00:45:00Z">
-              <w:r>
-                <w:rPr>
-                  <w:bCs/>
-                  <w:sz w:val="28"/>
-                  <w:szCs w:val="28"/>
-                </w:rPr>
-                <w:delText>Improved</w:delText>
-              </w:r>
-              <w:r>
-                <w:rPr>
-                  <w:bCs/>
-                  <w:sz w:val="28"/>
-                  <w:szCs w:val="28"/>
-                </w:rPr>
-                <w:delText xml:space="preserve"> error message d</w:delText>
-              </w:r>
-              <w:r>
-                <w:rPr>
-                  <w:bCs/>
-                  <w:sz w:val="28"/>
-                  <w:szCs w:val="28"/>
-                </w:rPr>
-                <w:delText xml:space="preserve">isplayed during failure of download requests </w:delText>
-              </w:r>
-              <w:r>
-                <w:rPr>
-                  <w:bCs/>
-                  <w:sz w:val="28"/>
-                  <w:szCs w:val="28"/>
-                </w:rPr>
-                <w:delText xml:space="preserve">when </w:delText>
-              </w:r>
-              <w:r>
-                <w:rPr>
-                  <w:bCs/>
-                  <w:sz w:val="28"/>
-                  <w:szCs w:val="28"/>
-                </w:rPr>
-                <w:delText xml:space="preserve">the </w:delText>
-              </w:r>
-              <w:r>
-                <w:rPr>
-                  <w:bCs/>
-                  <w:sz w:val="28"/>
-                  <w:szCs w:val="28"/>
-                </w:rPr>
-                <w:delText>destination</w:delText>
-              </w:r>
-              <w:r>
-                <w:rPr>
-                  <w:bCs/>
-                  <w:sz w:val="28"/>
-                  <w:szCs w:val="28"/>
-                </w:rPr>
-                <w:delText xml:space="preserve"> </w:delText>
-              </w:r>
-              <w:r>
-                <w:rPr>
-                  <w:bCs/>
-                  <w:sz w:val="28"/>
-                  <w:szCs w:val="28"/>
-                </w:rPr>
-                <w:delText>Globus endpoint</w:delText>
-              </w:r>
-              <w:r>
-                <w:rPr>
-                  <w:bCs/>
-                  <w:sz w:val="28"/>
-                  <w:szCs w:val="28"/>
-                </w:rPr>
-                <w:delText xml:space="preserve"> is not accessible</w:delText>
-              </w:r>
-              <w:r>
-                <w:rPr>
-                  <w:bCs/>
-                  <w:sz w:val="28"/>
-                  <w:szCs w:val="28"/>
-                </w:rPr>
-                <w:delText xml:space="preserve"> (</w:delText>
-              </w:r>
-              <w:r>
-                <w:rPr>
-                  <w:bCs/>
-                  <w:sz w:val="28"/>
-                  <w:szCs w:val="28"/>
-                </w:rPr>
-                <w:delText>for example,</w:delText>
-              </w:r>
-              <w:r>
-                <w:rPr>
-                  <w:bCs/>
-                  <w:sz w:val="28"/>
-                  <w:szCs w:val="28"/>
-                </w:rPr>
-                <w:delText xml:space="preserve"> if the Globus personal endpoint is offline</w:delText>
-              </w:r>
-              <w:r>
-                <w:rPr>
-                  <w:bCs/>
-                  <w:sz w:val="28"/>
-                  <w:szCs w:val="28"/>
-                </w:rPr>
-                <w:delText>)</w:delText>
-              </w:r>
-              <w:r>
-                <w:rPr>
-                  <w:bCs/>
-                  <w:sz w:val="28"/>
-                  <w:szCs w:val="28"/>
-                </w:rPr>
-                <w:delText>.</w:delText>
-              </w:r>
-              <w:r>
-                <w:rPr>
-                  <w:bCs/>
-                  <w:sz w:val="28"/>
-                  <w:szCs w:val="28"/>
-                </w:rPr>
-                <w:delText xml:space="preserve"> </w:delText>
-              </w:r>
-            </w:del>
-          </w:p>
-          <w:p>
-            <w:pPr>
-              <w:rPr>
-                <w:rFonts w:cstheme="minorHAnsi"/>
+                <w:u w:val="single"/>
+              </w:rPr>
+              <w:t>365</w:t>
+            </w:r>
+            <w:r>
+              <w:rPr>
                 <w:bCs/>
                 <w:sz w:val="28"/>
                 <w:szCs w:val="28"/>
+              </w:rPr>
+              <w:t xml:space="preserve">: </w:t>
+            </w:r>
+            <w:r>
+              <w:rPr>
+                <w:bCs/>
+                <w:sz w:val="28"/>
+                <w:szCs w:val="28"/>
+              </w:rPr>
+              <w:t>Fixed</w:t>
+            </w:r>
+            <w:r>
+              <w:rPr>
+                <w:bCs/>
+                <w:sz w:val="28"/>
+                <w:szCs w:val="28"/>
+              </w:rPr>
+              <w:t xml:space="preserve"> lag</w:t>
+            </w:r>
+            <w:r>
+              <w:rPr>
+                <w:bCs/>
+                <w:sz w:val="28"/>
+                <w:szCs w:val="28"/>
+              </w:rPr>
+              <w:t xml:space="preserve"> with </w:t>
+            </w:r>
+            <w:r>
+              <w:rPr>
+                <w:bCs/>
+                <w:sz w:val="28"/>
+                <w:szCs w:val="28"/>
+              </w:rPr>
+              <w:t xml:space="preserve">the display of each </w:t>
+            </w:r>
+            <w:r>
+              <w:rPr>
+                <w:bCs/>
+                <w:sz w:val="28"/>
+                <w:szCs w:val="28"/>
+              </w:rPr>
+              <w:t xml:space="preserve">data object's download progression information </w:t>
+            </w:r>
+            <w:r>
+              <w:rPr>
+                <w:bCs/>
+                <w:sz w:val="28"/>
+                <w:szCs w:val="28"/>
+              </w:rPr>
+              <w:t>during collection download</w:t>
+            </w:r>
+            <w:r>
+              <w:rPr>
+                <w:bCs/>
+                <w:sz w:val="28"/>
+                <w:szCs w:val="28"/>
+              </w:rPr>
+              <w:t>. Before the fix</w:t>
+            </w:r>
+            <w:r>
+              <w:rPr>
+                <w:bCs/>
+                <w:sz w:val="28"/>
+                <w:szCs w:val="28"/>
+              </w:rPr>
+              <w:t xml:space="preserve">, the information displayed was out of date with the actual status. </w:t>
+            </w:r>
+          </w:p>
+          <w:p>
+            <w:pPr>
+              <w:rPr>
+                <w:rFonts w:cstheme="minorHAnsi"/>
+                <w:bCs/>
+                <w:sz w:val="28"/>
+                <w:szCs w:val="28"/>
                 <w:u w:val="single"/>
               </w:rPr>
             </w:pPr>
@@ -3483,19 +2776,21 @@
           <w:p>
             <w:pPr>
               <w:rPr>
-                <w:del w:id="61" w:author="Menon, Sunita (NIH/NCI) [C]" w:date="2021-10-28T00:53:00Z"/>
-                <w:sz w:val="28"/>
-                <w:szCs w:val="28"/>
-              </w:rPr>
-            </w:pPr>
-            <w:r>
-              <w:rPr>
                 <w:rFonts w:cstheme="minorHAnsi"/>
                 <w:bCs/>
                 <w:sz w:val="28"/>
                 <w:szCs w:val="28"/>
                 <w:u w:val="single"/>
               </w:rPr>
+            </w:pPr>
+            <w:r>
+              <w:rPr>
+                <w:rFonts w:cstheme="minorHAnsi"/>
+                <w:bCs/>
+                <w:sz w:val="28"/>
+                <w:szCs w:val="28"/>
+                <w:u w:val="single"/>
+              </w:rPr>
               <w:t>HPCDATAMGM-</w:t>
             </w:r>
             <w:r>
@@ -3518,58 +2813,22 @@
               </w:rPr>
               <w:t>5</w:t>
             </w:r>
-            <w:ins w:id="62" w:author="Menon, Sunita (NIH/NCI) [C]" w:date="2021-10-28T00:49:00Z">
-              <w:r>
-                <w:rPr>
-                  <w:rFonts w:cstheme="minorHAnsi"/>
-                  <w:bCs/>
-                  <w:sz w:val="28"/>
-                  <w:szCs w:val="28"/>
-                  <w:u w:val="single"/>
-                </w:rPr>
-                <w:t>09</w:t>
-              </w:r>
-            </w:ins>
-            <w:del w:id="63" w:author="Menon, Sunita (NIH/NCI) [C]" w:date="2021-10-28T00:49:00Z">
-              <w:r>
-                <w:rPr>
-                  <w:rFonts w:cstheme="minorHAnsi"/>
-                  <w:bCs/>
-                  <w:sz w:val="28"/>
-                  <w:szCs w:val="28"/>
-                  <w:u w:val="single"/>
-                </w:rPr>
-                <w:delText>0</w:delText>
-              </w:r>
-            </w:del>
-            <w:del w:id="64" w:author="Menon, Sunita (NIH/NCI) [C]" w:date="2021-10-28T00:46:00Z">
-              <w:r>
-                <w:rPr>
-                  <w:rFonts w:cstheme="minorHAnsi"/>
-                  <w:bCs/>
-                  <w:sz w:val="28"/>
-                  <w:szCs w:val="28"/>
-                  <w:u w:val="single"/>
-                </w:rPr>
-                <w:delText>0</w:delText>
-              </w:r>
-              <w:r>
-                <w:rPr>
-                  <w:rFonts w:cstheme="minorHAnsi"/>
-                  <w:bCs/>
-                  <w:sz w:val="28"/>
-                  <w:szCs w:val="28"/>
-                  <w:u w:val="single"/>
-                </w:rPr>
-                <w:delText>, 1504</w:delText>
-              </w:r>
-            </w:del>
             <w:r>
               <w:rPr>
                 <w:rFonts w:cstheme="minorHAnsi"/>
                 <w:bCs/>
                 <w:sz w:val="28"/>
                 <w:szCs w:val="28"/>
+                <w:u w:val="single"/>
+              </w:rPr>
+              <w:t>09</w:t>
+            </w:r>
+            <w:r>
+              <w:rPr>
+                <w:rFonts w:cstheme="minorHAnsi"/>
+                <w:bCs/>
+                <w:sz w:val="28"/>
+                <w:szCs w:val="28"/>
               </w:rPr>
               <w:t>:</w:t>
             </w:r>
@@ -3580,216 +2839,17 @@
                 <w:sz w:val="28"/>
                 <w:szCs w:val="28"/>
               </w:rPr>
-              <w:t xml:space="preserve">  </w:t>
-            </w:r>
-            <w:ins w:id="65" w:author="Menon, Sunita (NIH/NCI) [C]" w:date="2021-10-28T00:46:00Z">
-              <w:r>
-                <w:rPr>
-                  <w:rFonts w:cstheme="minorHAnsi"/>
-                  <w:bCs/>
-                  <w:sz w:val="28"/>
-                  <w:szCs w:val="28"/>
-                </w:rPr>
-                <w:t xml:space="preserve">Fixed issue causing validation of all dependent attributes, irrespective of whether the corresponding </w:t>
-              </w:r>
-            </w:ins>
-            <w:ins w:id="66" w:author="Menon, Sunita (NIH/NCI) [C]" w:date="2021-10-28T00:47:00Z">
-              <w:r>
-                <w:rPr>
-                  <w:rFonts w:cstheme="minorHAnsi"/>
-                  <w:bCs/>
-                  <w:sz w:val="28"/>
-                  <w:szCs w:val="28"/>
-                </w:rPr>
-                <w:t xml:space="preserve">controlling attribute was present or not. This was incorrectly flagging the dependent attributes </w:t>
-              </w:r>
-            </w:ins>
-            <w:ins w:id="67" w:author="Menon, Sunita (NIH/NCI) [C]" w:date="2021-10-28T00:48:00Z">
-              <w:r>
-                <w:rPr>
-                  <w:rFonts w:cstheme="minorHAnsi"/>
-                  <w:bCs/>
-                  <w:sz w:val="28"/>
-                  <w:szCs w:val="28"/>
-                </w:rPr>
-                <w:t xml:space="preserve">as missing </w:t>
-              </w:r>
-            </w:ins>
-            <w:ins w:id="68" w:author="Menon, Sunita (NIH/NCI) [C]" w:date="2021-10-28T00:47:00Z">
-              <w:r>
-                <w:rPr>
-                  <w:rFonts w:cstheme="minorHAnsi"/>
-                  <w:bCs/>
-                  <w:sz w:val="28"/>
-                  <w:szCs w:val="28"/>
-                </w:rPr>
-                <w:t>even when they were not required</w:t>
-              </w:r>
-            </w:ins>
-            <w:del w:id="69" w:author="Menon, Sunita (NIH/NCI) [C]" w:date="2021-10-28T00:48:00Z">
-              <w:r>
-                <w:rPr>
-                  <w:rFonts w:cstheme="minorHAnsi"/>
-                  <w:bCs/>
-                  <w:sz w:val="28"/>
-                  <w:szCs w:val="28"/>
-                </w:rPr>
-                <w:delText xml:space="preserve">Added </w:delText>
-              </w:r>
-              <w:r>
-                <w:rPr>
-                  <w:rFonts w:cstheme="minorHAnsi"/>
-                  <w:bCs/>
-                  <w:sz w:val="28"/>
-                  <w:szCs w:val="28"/>
-                </w:rPr>
-                <w:delText>checks in</w:delText>
-              </w:r>
-              <w:r>
-                <w:rPr>
-                  <w:rFonts w:cstheme="minorHAnsi"/>
-                  <w:bCs/>
-                  <w:sz w:val="28"/>
-                  <w:szCs w:val="28"/>
-                </w:rPr>
-                <w:delText xml:space="preserve"> the collection download request</w:delText>
-              </w:r>
-              <w:r>
-                <w:rPr>
-                  <w:rFonts w:cstheme="minorHAnsi"/>
-                  <w:bCs/>
-                  <w:sz w:val="28"/>
-                  <w:szCs w:val="28"/>
-                </w:rPr>
-                <w:delText xml:space="preserve">, as well as </w:delText>
-              </w:r>
-              <w:r>
-                <w:rPr>
-                  <w:rFonts w:cstheme="minorHAnsi"/>
-                  <w:bCs/>
-                  <w:sz w:val="28"/>
-                  <w:szCs w:val="28"/>
-                </w:rPr>
-                <w:delText xml:space="preserve">in </w:delText>
-              </w:r>
-              <w:r>
-                <w:rPr>
-                  <w:rFonts w:cstheme="minorHAnsi"/>
-                  <w:bCs/>
-                  <w:sz w:val="28"/>
-                  <w:szCs w:val="28"/>
-                </w:rPr>
-                <w:delText>the collection download retry request,</w:delText>
-              </w:r>
-              <w:r>
-                <w:rPr>
-                  <w:rFonts w:cstheme="minorHAnsi"/>
-                  <w:bCs/>
-                  <w:sz w:val="28"/>
-                  <w:szCs w:val="28"/>
-                </w:rPr>
-                <w:delText xml:space="preserve"> </w:delText>
-              </w:r>
-              <w:r>
-                <w:rPr>
-                  <w:rFonts w:cstheme="minorHAnsi"/>
-                  <w:bCs/>
-                  <w:sz w:val="28"/>
-                  <w:szCs w:val="28"/>
-                </w:rPr>
-                <w:delText xml:space="preserve">to </w:delText>
-              </w:r>
-              <w:r>
-                <w:rPr>
-                  <w:rFonts w:cstheme="minorHAnsi"/>
-                  <w:bCs/>
-                  <w:sz w:val="28"/>
-                  <w:szCs w:val="28"/>
-                </w:rPr>
-                <w:delText>block</w:delText>
-              </w:r>
-              <w:r>
-                <w:rPr>
-                  <w:rFonts w:cstheme="minorHAnsi"/>
-                  <w:bCs/>
-                  <w:sz w:val="28"/>
-                  <w:szCs w:val="28"/>
-                </w:rPr>
-                <w:delText xml:space="preserve"> </w:delText>
-              </w:r>
-              <w:r>
-                <w:rPr>
-                  <w:rFonts w:cstheme="minorHAnsi"/>
-                  <w:bCs/>
-                  <w:sz w:val="28"/>
-                  <w:szCs w:val="28"/>
-                </w:rPr>
-                <w:delText>repeat</w:delText>
-              </w:r>
-              <w:r>
-                <w:rPr>
-                  <w:rFonts w:cstheme="minorHAnsi"/>
-                  <w:bCs/>
-                  <w:sz w:val="28"/>
-                  <w:szCs w:val="28"/>
-                </w:rPr>
-                <w:delText xml:space="preserve"> requests </w:delText>
-              </w:r>
-              <w:r>
-                <w:rPr>
-                  <w:rFonts w:cstheme="minorHAnsi"/>
-                  <w:bCs/>
-                  <w:sz w:val="28"/>
-                  <w:szCs w:val="28"/>
-                </w:rPr>
-                <w:delText>for</w:delText>
-              </w:r>
-              <w:r>
-                <w:rPr>
-                  <w:rFonts w:cstheme="minorHAnsi"/>
-                  <w:bCs/>
-                  <w:sz w:val="28"/>
-                  <w:szCs w:val="28"/>
-                </w:rPr>
-                <w:delText xml:space="preserve"> </w:delText>
-              </w:r>
-              <w:r>
-                <w:rPr>
-                  <w:rFonts w:cstheme="minorHAnsi"/>
-                  <w:bCs/>
-                  <w:sz w:val="28"/>
-                  <w:szCs w:val="28"/>
-                </w:rPr>
-                <w:delText>transferring</w:delText>
-              </w:r>
-              <w:r>
-                <w:rPr>
-                  <w:rFonts w:cstheme="minorHAnsi"/>
-                  <w:bCs/>
-                  <w:sz w:val="28"/>
-                  <w:szCs w:val="28"/>
-                </w:rPr>
-                <w:delText xml:space="preserve"> </w:delText>
-              </w:r>
-              <w:r>
-                <w:rPr>
-                  <w:rFonts w:cstheme="minorHAnsi"/>
-                  <w:bCs/>
-                  <w:sz w:val="28"/>
-                  <w:szCs w:val="28"/>
-                </w:rPr>
-                <w:delText xml:space="preserve">a </w:delText>
-              </w:r>
-              <w:r>
-                <w:rPr>
-                  <w:rFonts w:cstheme="minorHAnsi"/>
-                  <w:bCs/>
-                  <w:sz w:val="28"/>
-                  <w:szCs w:val="28"/>
-                </w:rPr>
-                <w:delText>collection to the same endpoint</w:delText>
-              </w:r>
-            </w:del>
+              <w:t xml:space="preserve"> </w:t>
+            </w:r>
+            <w:r>
+              <w:rPr>
+                <w:rFonts w:cstheme="minorHAnsi"/>
+                <w:bCs/>
+                <w:sz w:val="28"/>
+                <w:szCs w:val="28"/>
+              </w:rPr>
+              <w:t>Fixed issue causing validation of all dependent attributes, irrespective of whether the corresponding controlling attribute was present or not. This was incorrectly flagging the dependent attributes as missing even when they were not required</w:t>
+            </w:r>
             <w:r>
               <w:rPr>
                 <w:sz w:val="28"/>
@@ -3801,8 +2861,7 @@
           <w:p>
             <w:pPr>
               <w:rPr>
-                <w:rFonts w:cstheme="minorHAnsi"/>
-                <w:bCs/>
+                <w:b/>
                 <w:sz w:val="28"/>
                 <w:szCs w:val="28"/>
                 <w:u w:val="single"/>
@@ -3812,343 +2871,40 @@
           <w:p>
             <w:pPr>
               <w:rPr>
-                <w:ins w:id="70" w:author="Menon, Sunita (NIH/NCI) [C]" w:date="2021-10-28T01:05:00Z"/>
-                <w:b/>
+                <w:sz w:val="28"/>
+                <w:szCs w:val="28"/>
+              </w:rPr>
+            </w:pPr>
+            <w:r>
+              <w:rPr>
                 <w:sz w:val="28"/>
                 <w:szCs w:val="28"/>
                 <w:u w:val="single"/>
               </w:rPr>
-            </w:pPr>
-          </w:p>
-          <w:p>
-            <w:pPr>
-              <w:rPr>
-                <w:ins w:id="71" w:author="Menon, Sunita (NIH/NCI) [C]" w:date="2021-10-28T00:55:00Z"/>
-                <w:sz w:val="28"/>
-                <w:szCs w:val="28"/>
-              </w:rPr>
-            </w:pPr>
-            <w:del w:id="72" w:author="Menon, Sunita (NIH/NCI) [C]" w:date="2021-10-28T01:05:00Z">
-              <w:r>
-                <w:rPr>
-                  <w:b/>
-                  <w:sz w:val="28"/>
-                  <w:szCs w:val="28"/>
-                  <w:u w:val="single"/>
-                  <w:rPrChange w:id="73" w:author="Menon, Sunita (NIH/NCI) [C]" w:date="2021-10-28T00:53:00Z">
-                    <w:rPr>
-                      <w:sz w:val="28"/>
-                      <w:szCs w:val="28"/>
-                      <w:u w:val="single"/>
-                    </w:rPr>
-                  </w:rPrChange>
-                </w:rPr>
-                <w:delText>HPCDATAMGM-1</w:delText>
-              </w:r>
-              <w:r>
-                <w:rPr>
-                  <w:b/>
-                  <w:sz w:val="28"/>
-                  <w:szCs w:val="28"/>
-                  <w:u w:val="single"/>
-                  <w:rPrChange w:id="74" w:author="Menon, Sunita (NIH/NCI) [C]" w:date="2021-10-28T00:53:00Z">
-                    <w:rPr>
-                      <w:sz w:val="28"/>
-                      <w:szCs w:val="28"/>
-                      <w:u w:val="single"/>
-                    </w:rPr>
-                  </w:rPrChange>
-                </w:rPr>
-                <w:delText>5</w:delText>
-              </w:r>
-            </w:del>
-            <w:del w:id="75" w:author="Menon, Sunita (NIH/NCI) [C]" w:date="2021-10-28T00:49:00Z">
-              <w:r>
-                <w:rPr>
-                  <w:b/>
-                  <w:sz w:val="28"/>
-                  <w:szCs w:val="28"/>
-                  <w:u w:val="single"/>
-                  <w:rPrChange w:id="76" w:author="Menon, Sunita (NIH/NCI) [C]" w:date="2021-10-28T00:53:00Z">
-                    <w:rPr>
-                      <w:sz w:val="28"/>
-                      <w:szCs w:val="28"/>
-                      <w:u w:val="single"/>
-                    </w:rPr>
-                  </w:rPrChange>
-                </w:rPr>
-                <w:delText>02</w:delText>
-              </w:r>
-            </w:del>
-            <w:del w:id="77" w:author="Menon, Sunita (NIH/NCI) [C]" w:date="2021-10-28T01:05:00Z">
-              <w:r>
-                <w:rPr>
-                  <w:b/>
-                  <w:sz w:val="28"/>
-                  <w:szCs w:val="28"/>
-                  <w:rPrChange w:id="78" w:author="Menon, Sunita (NIH/NCI) [C]" w:date="2021-10-28T00:53:00Z">
-                    <w:rPr>
-                      <w:sz w:val="28"/>
-                      <w:szCs w:val="28"/>
-                    </w:rPr>
-                  </w:rPrChange>
-                </w:rPr>
-                <w:delText xml:space="preserve">: </w:delText>
-              </w:r>
-            </w:del>
-            <w:del w:id="79" w:author="Menon, Sunita (NIH/NCI) [C]" w:date="2021-10-28T00:52:00Z">
-              <w:r>
-                <w:rPr>
-                  <w:b/>
-                  <w:sz w:val="28"/>
-                  <w:szCs w:val="28"/>
-                  <w:rPrChange w:id="80" w:author="Menon, Sunita (NIH/NCI) [C]" w:date="2021-10-28T00:53:00Z">
-                    <w:rPr>
-                      <w:sz w:val="28"/>
-                      <w:szCs w:val="28"/>
-                    </w:rPr>
-                  </w:rPrChange>
-                </w:rPr>
-                <w:delText>Fixed issue with</w:delText>
-              </w:r>
-              <w:r>
-                <w:rPr>
-                  <w:b/>
-                  <w:sz w:val="28"/>
-                  <w:szCs w:val="28"/>
-                  <w:rPrChange w:id="81" w:author="Menon, Sunita (NIH/NCI) [C]" w:date="2021-10-28T00:53:00Z">
-                    <w:rPr>
-                      <w:sz w:val="28"/>
-                      <w:szCs w:val="28"/>
-                    </w:rPr>
-                  </w:rPrChange>
-                </w:rPr>
-                <w:delText xml:space="preserve"> file or collection</w:delText>
-              </w:r>
-              <w:r>
-                <w:rPr>
-                  <w:b/>
-                  <w:sz w:val="28"/>
-                  <w:szCs w:val="28"/>
-                  <w:rPrChange w:id="82" w:author="Menon, Sunita (NIH/NCI) [C]" w:date="2021-10-28T00:53:00Z">
-                    <w:rPr>
-                      <w:sz w:val="28"/>
-                      <w:szCs w:val="28"/>
-                    </w:rPr>
-                  </w:rPrChange>
-                </w:rPr>
-                <w:delText xml:space="preserve"> download</w:delText>
-              </w:r>
-              <w:r>
-                <w:rPr>
-                  <w:b/>
-                  <w:sz w:val="28"/>
-                  <w:szCs w:val="28"/>
-                  <w:rPrChange w:id="83" w:author="Menon, Sunita (NIH/NCI) [C]" w:date="2021-10-28T00:53:00Z">
-                    <w:rPr>
-                      <w:sz w:val="28"/>
-                      <w:szCs w:val="28"/>
-                    </w:rPr>
-                  </w:rPrChange>
-                </w:rPr>
-                <w:delText xml:space="preserve"> </w:delText>
-              </w:r>
-              <w:r>
-                <w:rPr>
-                  <w:b/>
-                  <w:sz w:val="28"/>
-                  <w:szCs w:val="28"/>
-                  <w:rPrChange w:id="84" w:author="Menon, Sunita (NIH/NCI) [C]" w:date="2021-10-28T00:53:00Z">
-                    <w:rPr>
-                      <w:sz w:val="28"/>
-                      <w:szCs w:val="28"/>
-                    </w:rPr>
-                  </w:rPrChange>
-                </w:rPr>
-                <w:delText xml:space="preserve">transactions </w:delText>
-              </w:r>
-              <w:r>
-                <w:rPr>
-                  <w:b/>
-                  <w:sz w:val="28"/>
-                  <w:szCs w:val="28"/>
-                  <w:rPrChange w:id="85" w:author="Menon, Sunita (NIH/NCI) [C]" w:date="2021-10-28T00:53:00Z">
-                    <w:rPr>
-                      <w:sz w:val="28"/>
-                      <w:szCs w:val="28"/>
-                    </w:rPr>
-                  </w:rPrChange>
-                </w:rPr>
-                <w:delText xml:space="preserve">indicating </w:delText>
-              </w:r>
-              <w:r>
-                <w:rPr>
-                  <w:b/>
-                  <w:sz w:val="28"/>
-                  <w:szCs w:val="28"/>
-                  <w:rPrChange w:id="86" w:author="Menon, Sunita (NIH/NCI) [C]" w:date="2021-10-28T00:53:00Z">
-                    <w:rPr>
-                      <w:sz w:val="28"/>
-                      <w:szCs w:val="28"/>
-                    </w:rPr>
-                  </w:rPrChange>
-                </w:rPr>
-                <w:delText>'U</w:delText>
-              </w:r>
-              <w:r>
-                <w:rPr>
-                  <w:b/>
-                  <w:sz w:val="28"/>
-                  <w:szCs w:val="28"/>
-                  <w:rPrChange w:id="87" w:author="Menon, Sunita (NIH/NCI) [C]" w:date="2021-10-28T00:53:00Z">
-                    <w:rPr>
-                      <w:sz w:val="28"/>
-                      <w:szCs w:val="28"/>
-                    </w:rPr>
-                  </w:rPrChange>
-                </w:rPr>
-                <w:delText>nknown status</w:delText>
-              </w:r>
-              <w:r>
-                <w:rPr>
-                  <w:b/>
-                  <w:sz w:val="28"/>
-                  <w:szCs w:val="28"/>
-                  <w:rPrChange w:id="88" w:author="Menon, Sunita (NIH/NCI) [C]" w:date="2021-10-28T00:53:00Z">
-                    <w:rPr>
-                      <w:sz w:val="28"/>
-                      <w:szCs w:val="28"/>
-                    </w:rPr>
-                  </w:rPrChange>
-                </w:rPr>
-                <w:delText>'</w:delText>
-              </w:r>
-              <w:r>
-                <w:rPr>
-                  <w:b/>
-                  <w:sz w:val="28"/>
-                  <w:szCs w:val="28"/>
-                  <w:rPrChange w:id="89" w:author="Menon, Sunita (NIH/NCI) [C]" w:date="2021-10-28T00:53:00Z">
-                    <w:rPr>
-                      <w:sz w:val="28"/>
-                      <w:szCs w:val="28"/>
-                    </w:rPr>
-                  </w:rPrChange>
-                </w:rPr>
-                <w:delText xml:space="preserve"> occasionally</w:delText>
-              </w:r>
-            </w:del>
-            <w:del w:id="90" w:author="Menon, Sunita (NIH/NCI) [C]" w:date="2021-10-28T01:05:00Z">
-              <w:r>
-                <w:rPr>
-                  <w:b/>
-                  <w:sz w:val="28"/>
-                  <w:szCs w:val="28"/>
-                  <w:rPrChange w:id="91" w:author="Menon, Sunita (NIH/NCI) [C]" w:date="2021-10-28T00:53:00Z">
-                    <w:rPr>
-                      <w:sz w:val="28"/>
-                      <w:szCs w:val="28"/>
-                    </w:rPr>
-                  </w:rPrChange>
-                </w:rPr>
-                <w:delText>.</w:delText>
-              </w:r>
-            </w:del>
-            <w:ins w:id="92" w:author="Menon, Sunita (NIH/NCI) [C]" w:date="2021-10-28T00:55:00Z">
-              <w:r>
-                <w:rPr>
-                  <w:sz w:val="28"/>
-                  <w:szCs w:val="28"/>
-                  <w:u w:val="single"/>
-                </w:rPr>
-                <w:t>HPCDATAMGM-1</w:t>
-              </w:r>
-              <w:r>
-                <w:rPr>
-                  <w:sz w:val="28"/>
-                  <w:szCs w:val="28"/>
-                  <w:u w:val="single"/>
-                </w:rPr>
-                <w:t>507</w:t>
-              </w:r>
-              <w:r>
-                <w:rPr>
-                  <w:sz w:val="28"/>
-                  <w:szCs w:val="28"/>
-                </w:rPr>
-                <w:t xml:space="preserve">: </w:t>
-              </w:r>
-              <w:r>
-                <w:rPr>
-                  <w:sz w:val="28"/>
-                  <w:szCs w:val="28"/>
-                </w:rPr>
-                <w:t xml:space="preserve"> </w:t>
-              </w:r>
-            </w:ins>
-            <w:ins w:id="93" w:author="Menon, Sunita (NIH/NCI) [C]" w:date="2021-10-28T00:56:00Z">
-              <w:r>
-                <w:rPr>
-                  <w:sz w:val="28"/>
-                  <w:szCs w:val="28"/>
-                </w:rPr>
-                <w:t xml:space="preserve"> </w:t>
-              </w:r>
-            </w:ins>
-            <w:ins w:id="94" w:author="Menon, Sunita (NIH/NCI) [C]" w:date="2021-10-28T00:57:00Z">
-              <w:r>
-                <w:rPr>
-                  <w:sz w:val="28"/>
-                  <w:szCs w:val="28"/>
-                </w:rPr>
-                <w:t>T</w:t>
-              </w:r>
-            </w:ins>
-            <w:ins w:id="95" w:author="Menon, Sunita (NIH/NCI) [C]" w:date="2021-10-28T00:56:00Z">
-              <w:r>
-                <w:rPr>
-                  <w:sz w:val="28"/>
-                  <w:szCs w:val="28"/>
-                </w:rPr>
-                <w:t xml:space="preserve">railing white spaces </w:t>
-              </w:r>
-            </w:ins>
-            <w:ins w:id="96" w:author="Menon, Sunita (NIH/NCI) [C]" w:date="2021-10-28T00:57:00Z">
-              <w:r>
-                <w:rPr>
-                  <w:sz w:val="28"/>
-                  <w:szCs w:val="28"/>
-                </w:rPr>
-                <w:t xml:space="preserve">will now be trimmed </w:t>
-              </w:r>
-            </w:ins>
-            <w:ins w:id="97" w:author="Menon, Sunita (NIH/NCI) [C]" w:date="2021-10-28T00:58:00Z">
-              <w:r>
-                <w:rPr>
-                  <w:sz w:val="28"/>
-                  <w:szCs w:val="28"/>
-                </w:rPr>
-                <w:t xml:space="preserve">from user metadata attributes </w:t>
-              </w:r>
-            </w:ins>
-            <w:ins w:id="98" w:author="Menon, Sunita (NIH/NCI) [C]" w:date="2021-10-28T00:57:00Z">
-              <w:r>
-                <w:rPr>
-                  <w:sz w:val="28"/>
-                  <w:szCs w:val="28"/>
-                </w:rPr>
-                <w:t>before being stored in the metadata database</w:t>
-              </w:r>
-            </w:ins>
-            <w:ins w:id="99" w:author="Menon, Sunita (NIH/NCI) [C]" w:date="2021-10-28T00:55:00Z">
-              <w:r>
-                <w:rPr>
-                  <w:sz w:val="28"/>
-                  <w:szCs w:val="28"/>
-                </w:rPr>
-                <w:t>.</w:t>
-              </w:r>
-            </w:ins>
+              <w:t>HPCDATAMGM-1</w:t>
+            </w:r>
+            <w:r>
+              <w:rPr>
+                <w:sz w:val="28"/>
+                <w:szCs w:val="28"/>
+                <w:u w:val="single"/>
+              </w:rPr>
+              <w:t>507</w:t>
+            </w:r>
+            <w:r>
+              <w:rPr>
+                <w:sz w:val="28"/>
+                <w:szCs w:val="28"/>
+              </w:rPr>
+              <w:t xml:space="preserve">: </w:t>
+            </w:r>
+            <w:r>
+              <w:rPr>
+                <w:sz w:val="28"/>
+                <w:szCs w:val="28"/>
+              </w:rPr>
+              <w:t>Trailing white spaces will now be trimmed from user metadata attributes before being stored in the metadata database.</w:t>
+            </w:r>
           </w:p>
           <w:p>
             <w:pPr>
@@ -4238,84 +2994,6 @@
           <w:p>
             <w:pPr>
               <w:rPr>
-                <w:del w:id="100" w:author="Menon, Sunita (NIH/NCI) [C]" w:date="2021-10-28T00:55:00Z"/>
-                <w:sz w:val="28"/>
-                <w:szCs w:val="28"/>
-              </w:rPr>
-            </w:pPr>
-            <w:del w:id="101" w:author="Menon, Sunita (NIH/NCI) [C]" w:date="2021-10-28T00:55:00Z">
-              <w:r>
-                <w:rPr>
-                  <w:sz w:val="28"/>
-                  <w:szCs w:val="28"/>
-                  <w:u w:val="single"/>
-                </w:rPr>
-                <w:delText>HPCDATAMGM-1</w:delText>
-              </w:r>
-              <w:r>
-                <w:rPr>
-                  <w:sz w:val="28"/>
-                  <w:szCs w:val="28"/>
-                  <w:u w:val="single"/>
-                </w:rPr>
-                <w:delText>380</w:delText>
-              </w:r>
-              <w:r>
-                <w:rPr>
-                  <w:sz w:val="28"/>
-                  <w:szCs w:val="28"/>
-                </w:rPr>
-                <w:delText xml:space="preserve">: </w:delText>
-              </w:r>
-              <w:r>
-                <w:rPr>
-                  <w:sz w:val="28"/>
-                  <w:szCs w:val="28"/>
-                </w:rPr>
-                <w:delText xml:space="preserve"> </w:delText>
-              </w:r>
-              <w:r>
-                <w:rPr>
-                  <w:sz w:val="28"/>
-                  <w:szCs w:val="28"/>
-                </w:rPr>
-                <w:delText xml:space="preserve">Streamlined management of download requests </w:delText>
-              </w:r>
-              <w:r>
-                <w:rPr>
-                  <w:sz w:val="28"/>
-                  <w:szCs w:val="28"/>
-                </w:rPr>
-                <w:delText>to prevent bandwidth hogging</w:delText>
-              </w:r>
-              <w:r>
-                <w:rPr>
-                  <w:sz w:val="28"/>
-                  <w:szCs w:val="28"/>
-                </w:rPr>
-                <w:delText xml:space="preserve"> and improve allocation of resources</w:delText>
-              </w:r>
-              <w:r>
-                <w:rPr>
-                  <w:sz w:val="28"/>
-                  <w:szCs w:val="28"/>
-                </w:rPr>
-                <w:delText>.</w:delText>
-              </w:r>
-            </w:del>
-          </w:p>
-          <w:p>
-            <w:pPr>
-              <w:rPr>
-                <w:del w:id="102" w:author="Menon, Sunita (NIH/NCI) [C]" w:date="2021-10-28T00:55:00Z"/>
-                <w:sz w:val="28"/>
-                <w:szCs w:val="28"/>
-              </w:rPr>
-            </w:pPr>
-          </w:p>
-          <w:p>
-            <w:pPr>
-              <w:rPr>
                 <w:sz w:val="28"/>
                 <w:szCs w:val="28"/>
               </w:rPr>
@@ -4328,106 +3006,63 @@
               </w:rPr>
               <w:t>HPCDATAMGM-15</w:t>
             </w:r>
-            <w:ins w:id="103" w:author="Menon, Sunita (NIH/NCI) [C]" w:date="2021-10-28T00:37:00Z">
-              <w:r>
-                <w:rPr>
-                  <w:sz w:val="28"/>
-                  <w:szCs w:val="28"/>
-                  <w:u w:val="single"/>
-                </w:rPr>
-                <w:t>12</w:t>
-              </w:r>
-            </w:ins>
-            <w:del w:id="104" w:author="Menon, Sunita (NIH/NCI) [C]" w:date="2021-10-28T00:37:00Z">
-              <w:r>
-                <w:rPr>
-                  <w:sz w:val="28"/>
-                  <w:szCs w:val="28"/>
-                  <w:u w:val="single"/>
-                </w:rPr>
-                <w:delText>01</w:delText>
-              </w:r>
-            </w:del>
-            <w:r>
-              <w:rPr>
-                <w:sz w:val="28"/>
-                <w:szCs w:val="28"/>
-              </w:rPr>
-              <w:t xml:space="preserve">: Setup a configurable limit on </w:t>
-            </w:r>
-            <w:ins w:id="105" w:author="Menon, Sunita (NIH/NCI) [C]" w:date="2021-10-28T01:05:00Z">
-              <w:r>
-                <w:rPr>
-                  <w:sz w:val="28"/>
-                  <w:szCs w:val="28"/>
-                </w:rPr>
-                <w:t xml:space="preserve">the </w:t>
-              </w:r>
-            </w:ins>
-            <w:ins w:id="106" w:author="Menon, Sunita (NIH/NCI) [C]" w:date="2021-10-28T00:36:00Z">
-              <w:r>
-                <w:rPr>
-                  <w:sz w:val="28"/>
-                  <w:szCs w:val="28"/>
-                </w:rPr>
-                <w:t xml:space="preserve">number of parallel </w:t>
-              </w:r>
-            </w:ins>
-            <w:ins w:id="107" w:author="Menon, Sunita (NIH/NCI) [C]" w:date="2021-10-28T00:37:00Z">
-              <w:r>
-                <w:rPr>
-                  <w:sz w:val="28"/>
-                  <w:szCs w:val="28"/>
-                </w:rPr>
-                <w:t xml:space="preserve">Globus download </w:t>
-              </w:r>
-            </w:ins>
-            <w:ins w:id="108" w:author="Menon, Sunita (NIH/NCI) [C]" w:date="2021-10-28T00:36:00Z">
-              <w:r>
-                <w:rPr>
-                  <w:sz w:val="28"/>
-                  <w:szCs w:val="28"/>
-                </w:rPr>
-                <w:t xml:space="preserve">transactions that can be in progress for a user </w:t>
-              </w:r>
-            </w:ins>
-            <w:del w:id="109" w:author="Menon, Sunita (NIH/NCI) [C]" w:date="2021-10-28T00:37:00Z">
-              <w:r>
-                <w:rPr>
-                  <w:sz w:val="28"/>
-                  <w:szCs w:val="28"/>
-                </w:rPr>
-                <w:delText xml:space="preserve">the total number of </w:delText>
-              </w:r>
-              <w:r>
-                <w:rPr>
-                  <w:sz w:val="28"/>
-                  <w:szCs w:val="28"/>
-                </w:rPr>
-                <w:delText xml:space="preserve">parallel </w:delText>
-              </w:r>
-              <w:r>
-                <w:rPr>
-                  <w:sz w:val="28"/>
-                  <w:szCs w:val="28"/>
-                </w:rPr>
-                <w:delText xml:space="preserve">download </w:delText>
-              </w:r>
-              <w:r>
-                <w:rPr>
-                  <w:sz w:val="28"/>
-                  <w:szCs w:val="28"/>
-                </w:rPr>
-                <w:delText>transactions</w:delText>
-              </w:r>
-              <w:r>
-                <w:rPr>
-                  <w:sz w:val="28"/>
-                  <w:szCs w:val="28"/>
-                </w:rPr>
-                <w:delText xml:space="preserve"> </w:delText>
-              </w:r>
-            </w:del>
+            <w:r>
+              <w:rPr>
+                <w:sz w:val="28"/>
+                <w:szCs w:val="28"/>
+                <w:u w:val="single"/>
+              </w:rPr>
+              <w:t>12</w:t>
+            </w:r>
+            <w:r>
+              <w:rPr>
+                <w:sz w:val="28"/>
+                <w:szCs w:val="28"/>
+              </w:rPr>
+              <w:t>: Set</w:t>
+            </w:r>
+            <w:r>
+              <w:rPr>
+                <w:sz w:val="28"/>
+                <w:szCs w:val="28"/>
+              </w:rPr>
+              <w:t xml:space="preserve"> </w:t>
+            </w:r>
+            <w:r>
+              <w:rPr>
+                <w:sz w:val="28"/>
+                <w:szCs w:val="28"/>
+              </w:rPr>
+              <w:t xml:space="preserve">up a configurable limit on </w:t>
+            </w:r>
+            <w:r>
+              <w:rPr>
+                <w:sz w:val="28"/>
+                <w:szCs w:val="28"/>
+              </w:rPr>
+              <w:t xml:space="preserve">the </w:t>
+            </w:r>
+            <w:r>
+              <w:rPr>
+                <w:sz w:val="28"/>
+                <w:szCs w:val="28"/>
+              </w:rPr>
+              <w:t>number of parallel Globus download transactions that can be in progress for a user</w:t>
+            </w:r>
+            <w:r>
+              <w:rPr>
+                <w:sz w:val="28"/>
+                <w:szCs w:val="28"/>
+              </w:rPr>
+              <w:t>,</w:t>
+            </w:r>
+            <w:r>
+              <w:rPr>
+                <w:sz w:val="28"/>
+                <w:szCs w:val="28"/>
+              </w:rPr>
+              <w:t xml:space="preserve"> </w:t>
+            </w:r>
             <w:r>
               <w:rPr>
                 <w:sz w:val="28"/>
@@ -4435,47 +3070,13 @@
               </w:rPr>
               <w:t>to</w:t>
             </w:r>
-            <w:del w:id="110" w:author="Menon, Sunita (NIH/NCI) [C]" w:date="2021-10-28T00:37:00Z">
-              <w:r>
-                <w:rPr>
-                  <w:sz w:val="28"/>
-                  <w:szCs w:val="28"/>
-                </w:rPr>
-                <w:delText xml:space="preserve"> </w:delText>
-              </w:r>
-            </w:del>
-            <w:ins w:id="111" w:author="Menon, Sunita (NIH/NCI) [C]" w:date="2021-10-28T00:37:00Z">
-              <w:r>
-                <w:rPr>
-                  <w:sz w:val="28"/>
-                  <w:szCs w:val="28"/>
-                </w:rPr>
-                <w:t xml:space="preserve"> enable better sharing of resources</w:t>
-              </w:r>
-            </w:ins>
-            <w:del w:id="112" w:author="Menon, Sunita (NIH/NCI) [C]" w:date="2021-10-28T00:37:00Z">
-              <w:r>
-                <w:rPr>
-                  <w:sz w:val="28"/>
-                  <w:szCs w:val="28"/>
-                </w:rPr>
-                <w:delText xml:space="preserve">better </w:delText>
-              </w:r>
-              <w:r>
-                <w:rPr>
-                  <w:sz w:val="28"/>
-                  <w:szCs w:val="28"/>
-                </w:rPr>
-                <w:delText xml:space="preserve">manage </w:delText>
-              </w:r>
-              <w:r>
-                <w:rPr>
-                  <w:sz w:val="28"/>
-                  <w:szCs w:val="28"/>
-                </w:rPr>
-                <w:delText>CPU contention</w:delText>
-              </w:r>
-            </w:del>
+            <w:r>
+              <w:rPr>
+                <w:sz w:val="28"/>
+                <w:szCs w:val="28"/>
+              </w:rPr>
+              <w:t xml:space="preserve"> enable better sharing of resources</w:t>
+            </w:r>
             <w:r>
               <w:rPr>
                 <w:sz w:val="28"/>
@@ -4487,197 +3088,53 @@
           <w:p>
             <w:pPr>
               <w:rPr>
-                <w:ins w:id="113" w:author="Menon, Sunita (NIH/NCI) [C]" w:date="2021-10-28T01:00:00Z"/>
-                <w:sz w:val="28"/>
-                <w:szCs w:val="28"/>
-              </w:rPr>
-            </w:pPr>
-          </w:p>
-          <w:p>
-            <w:pPr>
-              <w:rPr>
-                <w:sz w:val="28"/>
-                <w:szCs w:val="28"/>
-              </w:rPr>
-            </w:pPr>
-            <w:ins w:id="114" w:author="Menon, Sunita (NIH/NCI) [C]" w:date="2021-10-28T01:00:00Z">
-              <w:r>
-                <w:rPr>
-                  <w:rFonts w:cstheme="minorHAnsi"/>
-                  <w:sz w:val="28"/>
-                  <w:szCs w:val="28"/>
-                  <w:u w:val="single"/>
-                </w:rPr>
-                <w:t>HPCDATAMGM-14</w:t>
-              </w:r>
-              <w:r>
-                <w:rPr>
-                  <w:rFonts w:cstheme="minorHAnsi"/>
-                  <w:sz w:val="28"/>
-                  <w:szCs w:val="28"/>
-                  <w:u w:val="single"/>
-                </w:rPr>
-                <w:t>99</w:t>
-              </w:r>
-              <w:r>
-                <w:rPr>
-                  <w:rFonts w:cstheme="minorHAnsi"/>
-                  <w:sz w:val="28"/>
-                  <w:szCs w:val="28"/>
-                  <w:u w:val="single"/>
-                </w:rPr>
-                <w:t>:</w:t>
-              </w:r>
-              <w:r>
-                <w:rPr>
-                  <w:rFonts w:cstheme="minorHAnsi"/>
-                  <w:sz w:val="28"/>
-                  <w:szCs w:val="28"/>
-                </w:rPr>
-                <w:t xml:space="preserve">  </w:t>
-              </w:r>
-            </w:ins>
-            <w:ins w:id="115" w:author="Menon, Sunita (NIH/NCI) [C]" w:date="2021-10-28T01:02:00Z">
-              <w:r>
-                <w:rPr>
-                  <w:rFonts w:cstheme="minorHAnsi"/>
-                  <w:sz w:val="28"/>
-                  <w:szCs w:val="28"/>
-                </w:rPr>
-                <w:t>O</w:t>
-              </w:r>
-            </w:ins>
-            <w:ins w:id="116" w:author="Menon, Sunita (NIH/NCI) [C]" w:date="2021-10-28T01:00:00Z">
-              <w:r>
-                <w:rPr>
-                  <w:rFonts w:cstheme="minorHAnsi"/>
-                  <w:sz w:val="28"/>
-                  <w:szCs w:val="28"/>
-                </w:rPr>
-                <w:t>ngoing Google Cloud transactions (both registration and download)</w:t>
-              </w:r>
-            </w:ins>
-            <w:ins w:id="117" w:author="Menon, Sunita (NIH/NCI) [C]" w:date="2021-10-28T01:01:00Z">
-              <w:r>
-                <w:rPr>
-                  <w:rFonts w:cstheme="minorHAnsi"/>
-                  <w:sz w:val="28"/>
-                  <w:szCs w:val="28"/>
-                </w:rPr>
-                <w:t xml:space="preserve"> </w:t>
-              </w:r>
-            </w:ins>
-            <w:ins w:id="118" w:author="Menon, Sunita (NIH/NCI) [C]" w:date="2021-10-28T01:03:00Z">
-              <w:r>
-                <w:rPr>
-                  <w:rFonts w:cstheme="minorHAnsi"/>
-                  <w:sz w:val="28"/>
-                  <w:szCs w:val="28"/>
-                </w:rPr>
-                <w:t xml:space="preserve">that are </w:t>
-              </w:r>
-            </w:ins>
-            <w:ins w:id="119" w:author="Menon, Sunita (NIH/NCI) [C]" w:date="2021-10-28T01:02:00Z">
-              <w:r>
-                <w:rPr>
-                  <w:rFonts w:cstheme="minorHAnsi"/>
-                  <w:sz w:val="28"/>
-                  <w:szCs w:val="28"/>
-                </w:rPr>
-                <w:t xml:space="preserve">interrupted during maintenance will be resumed automatically </w:t>
-              </w:r>
-            </w:ins>
-            <w:ins w:id="120" w:author="Menon, Sunita (NIH/NCI) [C]" w:date="2021-10-28T01:01:00Z">
-              <w:r>
-                <w:rPr>
-                  <w:rFonts w:cstheme="minorHAnsi"/>
-                  <w:sz w:val="28"/>
-                  <w:szCs w:val="28"/>
-                </w:rPr>
-                <w:t>when</w:t>
-              </w:r>
-            </w:ins>
-            <w:ins w:id="121" w:author="Menon, Sunita (NIH/NCI) [C]" w:date="2021-10-28T01:00:00Z">
-              <w:r>
-                <w:rPr>
-                  <w:rFonts w:cstheme="minorHAnsi"/>
-                  <w:sz w:val="28"/>
-                  <w:szCs w:val="28"/>
-                </w:rPr>
-                <w:t xml:space="preserve"> the server is restarted.</w:t>
-              </w:r>
-            </w:ins>
-          </w:p>
-          <w:p>
-            <w:pPr>
-              <w:rPr>
-                <w:del w:id="122" w:author="Menon, Sunita (NIH/NCI) [C]" w:date="2021-10-28T00:59:00Z"/>
-                <w:sz w:val="28"/>
-                <w:szCs w:val="28"/>
-              </w:rPr>
-            </w:pPr>
-            <w:del w:id="123" w:author="Menon, Sunita (NIH/NCI) [C]" w:date="2021-10-28T00:59:00Z">
-              <w:r>
-                <w:rPr>
-                  <w:sz w:val="28"/>
-                  <w:szCs w:val="28"/>
-                  <w:u w:val="single"/>
-                </w:rPr>
-                <w:delText>HPCDATAMGM-1</w:delText>
-              </w:r>
-              <w:r>
-                <w:rPr>
-                  <w:sz w:val="28"/>
-                  <w:szCs w:val="28"/>
-                  <w:u w:val="single"/>
-                </w:rPr>
-                <w:delText>503</w:delText>
-              </w:r>
-              <w:r>
-                <w:rPr>
-                  <w:sz w:val="28"/>
-                  <w:szCs w:val="28"/>
-                </w:rPr>
-                <w:delText xml:space="preserve">: Doubled the frequency of the download processing task that checks whether the download limit has been reached and </w:delText>
-              </w:r>
-              <w:r>
-                <w:rPr>
-                  <w:sz w:val="28"/>
-                  <w:szCs w:val="28"/>
-                </w:rPr>
-                <w:delText>accordingly</w:delText>
-              </w:r>
-              <w:r>
-                <w:rPr>
-                  <w:sz w:val="28"/>
-                  <w:szCs w:val="28"/>
-                </w:rPr>
-                <w:delText xml:space="preserve"> sends the file download request to </w:delText>
-              </w:r>
-              <w:r>
-                <w:rPr>
-                  <w:sz w:val="28"/>
-                  <w:szCs w:val="28"/>
-                </w:rPr>
-                <w:delText>backend</w:delText>
-              </w:r>
-              <w:r>
-                <w:rPr>
-                  <w:sz w:val="28"/>
-                  <w:szCs w:val="28"/>
-                </w:rPr>
-                <w:delText xml:space="preserve"> storage.</w:delText>
-              </w:r>
-            </w:del>
-          </w:p>
-          <w:p>
-            <w:pPr>
-              <w:rPr>
-                <w:del w:id="124" w:author="Menon, Sunita (NIH/NCI) [C]" w:date="2021-10-28T00:59:00Z"/>
-                <w:sz w:val="28"/>
-                <w:szCs w:val="28"/>
-              </w:rPr>
-            </w:pPr>
+                <w:sz w:val="28"/>
+                <w:szCs w:val="28"/>
+              </w:rPr>
+            </w:pPr>
+          </w:p>
+          <w:p>
+            <w:pPr>
+              <w:rPr>
+                <w:sz w:val="28"/>
+                <w:szCs w:val="28"/>
+              </w:rPr>
+            </w:pPr>
+            <w:r>
+              <w:rPr>
+                <w:rFonts w:cstheme="minorHAnsi"/>
+                <w:sz w:val="28"/>
+                <w:szCs w:val="28"/>
+                <w:u w:val="single"/>
+              </w:rPr>
+              <w:t>HPCDATAMGM-14</w:t>
+            </w:r>
+            <w:r>
+              <w:rPr>
+                <w:rFonts w:cstheme="minorHAnsi"/>
+                <w:sz w:val="28"/>
+                <w:szCs w:val="28"/>
+                <w:u w:val="single"/>
+              </w:rPr>
+              <w:t>99</w:t>
+            </w:r>
+            <w:r>
+              <w:rPr>
+                <w:rFonts w:cstheme="minorHAnsi"/>
+                <w:sz w:val="28"/>
+                <w:szCs w:val="28"/>
+                <w:u w:val="single"/>
+              </w:rPr>
+              <w:t>:</w:t>
+            </w:r>
+            <w:r>
+              <w:rPr>
+                <w:rFonts w:cstheme="minorHAnsi"/>
+                <w:sz w:val="28"/>
+                <w:szCs w:val="28"/>
+              </w:rPr>
+              <w:t xml:space="preserve"> Ongoing Google Cloud transactions (both registration and download) that are interrupted during maintenance will be resumed automatically when the server is restarted.</w:t>
+            </w:r>
           </w:p>
           <w:p>
             <w:pPr>
@@ -4799,7 +3256,7 @@
               </w:rPr>
               <w:t xml:space="preserve"> </w:t>
             </w:r>
-            <w:hyperlink r:id="rId7" w:history="1">
+            <w:hyperlink r:id="rId9" w:history="1">
               <w:r>
                 <w:rPr>
                   <w:rStyle w:val="Hyperlink"/>
@@ -4966,280 +3423,6 @@
               </w:rPr>
               <w:t xml:space="preserve">,  visit </w:t>
             </w:r>
-            <w:hyperlink r:id="rId8" w:history="1">
-              <w:r>
-                <w:rPr>
-                  <w:rStyle w:val="Hyperlink"/>
-                  <w:rFonts w:cstheme="minorHAnsi"/>
-                  <w:sz w:val="28"/>
-                  <w:szCs w:val="28"/>
-                </w:rPr>
-                <w:t>https://wiki.nci.nih.gov/display/DMEdoc/DME+User+Guide</w:t>
-              </w:r>
-            </w:hyperlink>
-            <w:r>
-              <w:rPr>
-                <w:rStyle w:val="Hyperlink"/>
-                <w:rFonts w:cstheme="minorHAnsi"/>
-                <w:sz w:val="28"/>
-                <w:szCs w:val="28"/>
-              </w:rPr>
-              <w:t>.</w:t>
-            </w:r>
-          </w:p>
-          <w:p>
-            <w:pPr>
-              <w:rPr>
-                <w:rFonts w:cstheme="minorHAnsi"/>
-                <w:sz w:val="28"/>
-                <w:szCs w:val="28"/>
-              </w:rPr>
-            </w:pPr>
-          </w:p>
-          <w:p>
-            <w:pPr>
-              <w:rPr>
-                <w:rFonts w:cstheme="minorHAnsi"/>
-                <w:sz w:val="28"/>
-                <w:szCs w:val="28"/>
-              </w:rPr>
-            </w:pPr>
-          </w:p>
-          <w:p>
-            <w:pPr>
-              <w:rPr>
-                <w:rFonts w:cstheme="minorHAnsi"/>
-                <w:sz w:val="28"/>
-                <w:szCs w:val="28"/>
-              </w:rPr>
-            </w:pPr>
-            <w:r>
-              <w:rPr>
-                <w:rFonts w:cstheme="minorHAnsi"/>
-                <w:sz w:val="28"/>
-                <w:szCs w:val="28"/>
-              </w:rPr>
-              <w:t>For details on the REST API,</w:t>
-            </w:r>
-            <w:r>
-              <w:rPr>
-                <w:rFonts w:cstheme="minorHAnsi"/>
-                <w:sz w:val="28"/>
-                <w:szCs w:val="28"/>
-              </w:rPr>
-              <w:t xml:space="preserve"> </w:t>
-            </w:r>
-            <w:r>
-              <w:rPr>
-                <w:rFonts w:cstheme="minorHAnsi"/>
-                <w:sz w:val="28"/>
-                <w:szCs w:val="28"/>
-              </w:rPr>
-              <w:t>refer to the API Specification located at</w:t>
-            </w:r>
-          </w:p>
-          <w:p>
-            <w:pPr>
-              <w:rPr>
-                <w:rFonts w:cstheme="minorHAnsi"/>
-                <w:sz w:val="28"/>
-                <w:szCs w:val="28"/>
-              </w:rPr>
-            </w:pPr>
-            <w:hyperlink r:id="rId9" w:history="1">
-              <w:r>
-                <w:rPr>
-                  <w:rStyle w:val="Hyperlink"/>
-                  <w:rFonts w:cstheme="minorHAnsi"/>
-                  <w:sz w:val="28"/>
-                  <w:szCs w:val="28"/>
-                </w:rPr>
-                <w:t>https://github.com/CBIIT/HPC_DME_APIs/blob/master/doc/guides/HPC_API_Specification.docx</w:t>
-              </w:r>
-            </w:hyperlink>
-            <w:r>
-              <w:rPr>
-                <w:rStyle w:val="Hyperlink"/>
-                <w:rFonts w:cstheme="minorHAnsi"/>
-                <w:sz w:val="28"/>
-                <w:szCs w:val="28"/>
-              </w:rPr>
-              <w:t>.</w:t>
-            </w:r>
-          </w:p>
-          <w:p>
-            <w:pPr>
-              <w:rPr>
-                <w:rFonts w:cstheme="minorHAnsi"/>
-                <w:sz w:val="28"/>
-                <w:szCs w:val="28"/>
-              </w:rPr>
-            </w:pPr>
-          </w:p>
-          <w:p>
-            <w:pPr>
-              <w:rPr>
-                <w:rFonts w:cstheme="minorHAnsi"/>
-                <w:sz w:val="28"/>
-                <w:szCs w:val="28"/>
-              </w:rPr>
-            </w:pPr>
-          </w:p>
-          <w:p>
-            <w:pPr>
-              <w:rPr>
-                <w:rFonts w:cstheme="minorHAnsi"/>
-                <w:sz w:val="28"/>
-                <w:szCs w:val="28"/>
-              </w:rPr>
-            </w:pPr>
-            <w:r>
-              <w:rPr>
-                <w:rFonts w:cstheme="minorHAnsi"/>
-                <w:sz w:val="28"/>
-                <w:szCs w:val="28"/>
-              </w:rPr>
-              <w:t>==============================================================</w:t>
-            </w:r>
-          </w:p>
-          <w:p>
-            <w:pPr>
-              <w:rPr>
-                <w:rFonts w:cstheme="minorHAnsi"/>
-                <w:b/>
-                <w:sz w:val="28"/>
-                <w:szCs w:val="28"/>
-              </w:rPr>
-            </w:pPr>
-            <w:r>
-              <w:rPr>
-                <w:rFonts w:cstheme="minorHAnsi"/>
-                <w:b/>
-                <w:sz w:val="28"/>
-                <w:szCs w:val="28"/>
-              </w:rPr>
-              <w:t>6</w:t>
-            </w:r>
-            <w:r>
-              <w:rPr>
-                <w:rFonts w:cstheme="minorHAnsi"/>
-                <w:b/>
-                <w:sz w:val="28"/>
-                <w:szCs w:val="28"/>
-              </w:rPr>
-              <w:t>.0 Re</w:t>
-            </w:r>
-            <w:r>
-              <w:rPr>
-                <w:rFonts w:cstheme="minorHAnsi"/>
-                <w:b/>
-                <w:sz w:val="28"/>
-                <w:szCs w:val="28"/>
-              </w:rPr>
-              <w:t>sources</w:t>
-            </w:r>
-          </w:p>
-          <w:p>
-            <w:pPr>
-              <w:rPr>
-                <w:rFonts w:cstheme="minorHAnsi"/>
-                <w:sz w:val="28"/>
-                <w:szCs w:val="28"/>
-              </w:rPr>
-            </w:pPr>
-            <w:r>
-              <w:rPr>
-                <w:rFonts w:cstheme="minorHAnsi"/>
-                <w:sz w:val="28"/>
-                <w:szCs w:val="28"/>
-              </w:rPr>
-              <w:t>==============================================================</w:t>
-            </w:r>
-          </w:p>
-          <w:p>
-            <w:pPr>
-              <w:rPr>
-                <w:rFonts w:cstheme="minorHAnsi"/>
-                <w:sz w:val="28"/>
-                <w:szCs w:val="28"/>
-              </w:rPr>
-            </w:pPr>
-          </w:p>
-          <w:p>
-            <w:pPr>
-              <w:rPr>
-                <w:rFonts w:cstheme="minorHAnsi"/>
-                <w:sz w:val="28"/>
-                <w:szCs w:val="28"/>
-              </w:rPr>
-            </w:pPr>
-            <w:r>
-              <w:rPr>
-                <w:rFonts w:cstheme="minorHAnsi"/>
-                <w:sz w:val="28"/>
-                <w:szCs w:val="28"/>
-              </w:rPr>
-              <w:t>The following URLs access web pages relevant to</w:t>
-            </w:r>
-            <w:r>
-              <w:rPr>
-                <w:rFonts w:cstheme="minorHAnsi"/>
-                <w:sz w:val="28"/>
-                <w:szCs w:val="28"/>
-              </w:rPr>
-              <w:t xml:space="preserve"> HPC DME</w:t>
-            </w:r>
-            <w:r>
-              <w:rPr>
-                <w:rFonts w:cstheme="minorHAnsi"/>
-                <w:sz w:val="28"/>
-                <w:szCs w:val="28"/>
-              </w:rPr>
-              <w:t>.</w:t>
-            </w:r>
-          </w:p>
-          <w:p>
-            <w:pPr>
-              <w:rPr>
-                <w:rFonts w:cstheme="minorHAnsi"/>
-                <w:sz w:val="28"/>
-                <w:szCs w:val="28"/>
-              </w:rPr>
-            </w:pPr>
-          </w:p>
-          <w:p>
-            <w:pPr>
-              <w:rPr>
-                <w:rFonts w:cstheme="minorHAnsi"/>
-                <w:sz w:val="28"/>
-                <w:szCs w:val="28"/>
-              </w:rPr>
-            </w:pPr>
-            <w:r>
-              <w:rPr>
-                <w:rFonts w:cstheme="minorHAnsi"/>
-                <w:sz w:val="28"/>
-                <w:szCs w:val="28"/>
-              </w:rPr>
-              <w:t xml:space="preserve">DME </w:t>
-            </w:r>
-            <w:r>
-              <w:rPr>
-                <w:rFonts w:cstheme="minorHAnsi"/>
-                <w:sz w:val="28"/>
-                <w:szCs w:val="28"/>
-              </w:rPr>
-              <w:t xml:space="preserve">User Guide </w:t>
-            </w:r>
-          </w:p>
-          <w:p>
-            <w:pPr>
-              <w:rPr>
-                <w:rFonts w:cstheme="minorHAnsi"/>
-                <w:sz w:val="28"/>
-                <w:szCs w:val="28"/>
-              </w:rPr>
-            </w:pPr>
             <w:hyperlink r:id="rId10" w:history="1">
               <w:r>
                 <w:rPr>
@@ -5251,6 +3434,280 @@
                 <w:t>https://wiki.nci.nih.gov/display/DMEdoc/DME+User+Guide</w:t>
               </w:r>
             </w:hyperlink>
+            <w:r>
+              <w:rPr>
+                <w:rStyle w:val="Hyperlink"/>
+                <w:rFonts w:cstheme="minorHAnsi"/>
+                <w:sz w:val="28"/>
+                <w:szCs w:val="28"/>
+              </w:rPr>
+              <w:t>.</w:t>
+            </w:r>
+          </w:p>
+          <w:p>
+            <w:pPr>
+              <w:rPr>
+                <w:rFonts w:cstheme="minorHAnsi"/>
+                <w:sz w:val="28"/>
+                <w:szCs w:val="28"/>
+              </w:rPr>
+            </w:pPr>
+          </w:p>
+          <w:p>
+            <w:pPr>
+              <w:rPr>
+                <w:rFonts w:cstheme="minorHAnsi"/>
+                <w:sz w:val="28"/>
+                <w:szCs w:val="28"/>
+              </w:rPr>
+            </w:pPr>
+          </w:p>
+          <w:p>
+            <w:pPr>
+              <w:rPr>
+                <w:rFonts w:cstheme="minorHAnsi"/>
+                <w:sz w:val="28"/>
+                <w:szCs w:val="28"/>
+              </w:rPr>
+            </w:pPr>
+            <w:r>
+              <w:rPr>
+                <w:rFonts w:cstheme="minorHAnsi"/>
+                <w:sz w:val="28"/>
+                <w:szCs w:val="28"/>
+              </w:rPr>
+              <w:t>For details on the REST API,</w:t>
+            </w:r>
+            <w:r>
+              <w:rPr>
+                <w:rFonts w:cstheme="minorHAnsi"/>
+                <w:sz w:val="28"/>
+                <w:szCs w:val="28"/>
+              </w:rPr>
+              <w:t xml:space="preserve"> </w:t>
+            </w:r>
+            <w:r>
+              <w:rPr>
+                <w:rFonts w:cstheme="minorHAnsi"/>
+                <w:sz w:val="28"/>
+                <w:szCs w:val="28"/>
+              </w:rPr>
+              <w:t>refer to the API Specification located at</w:t>
+            </w:r>
+          </w:p>
+          <w:p>
+            <w:pPr>
+              <w:rPr>
+                <w:rFonts w:cstheme="minorHAnsi"/>
+                <w:sz w:val="28"/>
+                <w:szCs w:val="28"/>
+              </w:rPr>
+            </w:pPr>
+            <w:hyperlink r:id="rId11" w:history="1">
+              <w:r>
+                <w:rPr>
+                  <w:rStyle w:val="Hyperlink"/>
+                  <w:rFonts w:cstheme="minorHAnsi"/>
+                  <w:sz w:val="28"/>
+                  <w:szCs w:val="28"/>
+                </w:rPr>
+                <w:t>https://github.com/CBIIT/HPC_DME_APIs/blob/master/doc/guides/HPC_API_Specification.docx</w:t>
+              </w:r>
+            </w:hyperlink>
+            <w:r>
+              <w:rPr>
+                <w:rStyle w:val="Hyperlink"/>
+                <w:rFonts w:cstheme="minorHAnsi"/>
+                <w:sz w:val="28"/>
+                <w:szCs w:val="28"/>
+              </w:rPr>
+              <w:t>.</w:t>
+            </w:r>
+          </w:p>
+          <w:p>
+            <w:pPr>
+              <w:rPr>
+                <w:rFonts w:cstheme="minorHAnsi"/>
+                <w:sz w:val="28"/>
+                <w:szCs w:val="28"/>
+              </w:rPr>
+            </w:pPr>
+          </w:p>
+          <w:p>
+            <w:pPr>
+              <w:rPr>
+                <w:rFonts w:cstheme="minorHAnsi"/>
+                <w:sz w:val="28"/>
+                <w:szCs w:val="28"/>
+              </w:rPr>
+            </w:pPr>
+          </w:p>
+          <w:p>
+            <w:pPr>
+              <w:rPr>
+                <w:rFonts w:cstheme="minorHAnsi"/>
+                <w:sz w:val="28"/>
+                <w:szCs w:val="28"/>
+              </w:rPr>
+            </w:pPr>
+            <w:r>
+              <w:rPr>
+                <w:rFonts w:cstheme="minorHAnsi"/>
+                <w:sz w:val="28"/>
+                <w:szCs w:val="28"/>
+              </w:rPr>
+              <w:t>==============================================================</w:t>
+            </w:r>
+          </w:p>
+          <w:p>
+            <w:pPr>
+              <w:rPr>
+                <w:rFonts w:cstheme="minorHAnsi"/>
+                <w:b/>
+                <w:sz w:val="28"/>
+                <w:szCs w:val="28"/>
+              </w:rPr>
+            </w:pPr>
+            <w:r>
+              <w:rPr>
+                <w:rFonts w:cstheme="minorHAnsi"/>
+                <w:b/>
+                <w:sz w:val="28"/>
+                <w:szCs w:val="28"/>
+              </w:rPr>
+              <w:t>6</w:t>
+            </w:r>
+            <w:r>
+              <w:rPr>
+                <w:rFonts w:cstheme="minorHAnsi"/>
+                <w:b/>
+                <w:sz w:val="28"/>
+                <w:szCs w:val="28"/>
+              </w:rPr>
+              <w:t>.0 Re</w:t>
+            </w:r>
+            <w:r>
+              <w:rPr>
+                <w:rFonts w:cstheme="minorHAnsi"/>
+                <w:b/>
+                <w:sz w:val="28"/>
+                <w:szCs w:val="28"/>
+              </w:rPr>
+              <w:t>sources</w:t>
+            </w:r>
+          </w:p>
+          <w:p>
+            <w:pPr>
+              <w:rPr>
+                <w:rFonts w:cstheme="minorHAnsi"/>
+                <w:sz w:val="28"/>
+                <w:szCs w:val="28"/>
+              </w:rPr>
+            </w:pPr>
+            <w:r>
+              <w:rPr>
+                <w:rFonts w:cstheme="minorHAnsi"/>
+                <w:sz w:val="28"/>
+                <w:szCs w:val="28"/>
+              </w:rPr>
+              <w:t>==============================================================</w:t>
+            </w:r>
+          </w:p>
+          <w:p>
+            <w:pPr>
+              <w:rPr>
+                <w:rFonts w:cstheme="minorHAnsi"/>
+                <w:sz w:val="28"/>
+                <w:szCs w:val="28"/>
+              </w:rPr>
+            </w:pPr>
+          </w:p>
+          <w:p>
+            <w:pPr>
+              <w:rPr>
+                <w:rFonts w:cstheme="minorHAnsi"/>
+                <w:sz w:val="28"/>
+                <w:szCs w:val="28"/>
+              </w:rPr>
+            </w:pPr>
+            <w:r>
+              <w:rPr>
+                <w:rFonts w:cstheme="minorHAnsi"/>
+                <w:sz w:val="28"/>
+                <w:szCs w:val="28"/>
+              </w:rPr>
+              <w:t>The following URLs access web pages relevant to</w:t>
+            </w:r>
+            <w:r>
+              <w:rPr>
+                <w:rFonts w:cstheme="minorHAnsi"/>
+                <w:sz w:val="28"/>
+                <w:szCs w:val="28"/>
+              </w:rPr>
+              <w:t xml:space="preserve"> HPC DME</w:t>
+            </w:r>
+            <w:r>
+              <w:rPr>
+                <w:rFonts w:cstheme="minorHAnsi"/>
+                <w:sz w:val="28"/>
+                <w:szCs w:val="28"/>
+              </w:rPr>
+              <w:t>.</w:t>
+            </w:r>
+          </w:p>
+          <w:p>
+            <w:pPr>
+              <w:rPr>
+                <w:rFonts w:cstheme="minorHAnsi"/>
+                <w:sz w:val="28"/>
+                <w:szCs w:val="28"/>
+              </w:rPr>
+            </w:pPr>
+          </w:p>
+          <w:p>
+            <w:pPr>
+              <w:rPr>
+                <w:rFonts w:cstheme="minorHAnsi"/>
+                <w:sz w:val="28"/>
+                <w:szCs w:val="28"/>
+              </w:rPr>
+            </w:pPr>
+            <w:r>
+              <w:rPr>
+                <w:rFonts w:cstheme="minorHAnsi"/>
+                <w:sz w:val="28"/>
+                <w:szCs w:val="28"/>
+              </w:rPr>
+              <w:t xml:space="preserve">DME </w:t>
+            </w:r>
+            <w:r>
+              <w:rPr>
+                <w:rFonts w:cstheme="minorHAnsi"/>
+                <w:sz w:val="28"/>
+                <w:szCs w:val="28"/>
+              </w:rPr>
+              <w:t xml:space="preserve">User Guide </w:t>
+            </w:r>
+          </w:p>
+          <w:p>
+            <w:pPr>
+              <w:rPr>
+                <w:rFonts w:cstheme="minorHAnsi"/>
+                <w:sz w:val="28"/>
+                <w:szCs w:val="28"/>
+              </w:rPr>
+            </w:pPr>
+            <w:hyperlink r:id="rId12" w:history="1">
+              <w:r>
+                <w:rPr>
+                  <w:rStyle w:val="Hyperlink"/>
+                  <w:rFonts w:cstheme="minorHAnsi"/>
+                  <w:sz w:val="28"/>
+                  <w:szCs w:val="28"/>
+                </w:rPr>
+                <w:t>https://wiki.nci.nih.gov/display/DMEdoc/DME+User+Guide</w:t>
+              </w:r>
+            </w:hyperlink>
           </w:p>
           <w:p>
             <w:pPr>
@@ -5294,7 +3751,7 @@
                 <w:szCs w:val="28"/>
               </w:rPr>
             </w:pPr>
-            <w:hyperlink r:id="rId11" w:history="1">
+            <w:hyperlink r:id="rId13" w:history="1">
               <w:r>
                 <w:rPr>
                   <w:rStyle w:val="Hyperlink"/>
@@ -5340,7 +3797,7 @@
                 <w:szCs w:val="28"/>
               </w:rPr>
             </w:pPr>
-            <w:hyperlink r:id="rId12" w:history="1">
+            <w:hyperlink r:id="rId14" w:history="1">
               <w:r>
                 <w:rPr>
                   <w:rStyle w:val="Hyperlink"/>
@@ -5386,7 +3843,7 @@
                 <w:szCs w:val="28"/>
               </w:rPr>
             </w:pPr>
-            <w:hyperlink r:id="rId13" w:history="1">
+            <w:hyperlink r:id="rId15" w:history="1">
               <w:r>
                 <w:rPr>
                   <w:rStyle w:val="Hyperlink"/>
@@ -5444,7 +3901,7 @@
                 <w:szCs w:val="28"/>
               </w:rPr>
             </w:pPr>
-            <w:hyperlink r:id="rId14" w:history="1">
+            <w:hyperlink r:id="rId16" w:history="1">
               <w:r>
                 <w:rPr>
                   <w:rStyle w:val="Hyperlink"/>
@@ -9826,6 +8283,9 @@
 <w15:people xmlns:wpc="http://schemas.microsoft.com/office/word/2010/wordprocessingCanvas" xmlns:cx="http://schemas.microsoft.com/office/drawing/2014/chartex" xmlns:cx1="http://schemas.microsoft.com/office/drawing/2015/9/8/chartex" xmlns:cx2="http://schemas.microsoft.com/office/drawing/2015/10/21/chartex" xmlns:cx3="http://schemas.microsoft.com/office/drawing/2016/5/9/chartex" xmlns:cx4="http://schemas.microsoft.com/office/drawing/2016/5/10/chartex" xmlns:cx5="http://schemas.microsoft.com/office/drawing/2016/5/11/chartex" xmlns:cx6="http://schemas.microsoft.com/office/drawing/2016/5/12/chartex" xmlns:cx7="http://schemas.microsoft.com/office/drawing/2016/5/13/chartex" xmlns:cx8="http://schemas.microsoft.com/office/drawing/2016/5/14/chartex" xmlns:mc="http://schemas.openxmlformats.org/markup-compatibility/2006" xmlns:aink="http://schemas.microsoft.com/office/drawing/2016/ink" xmlns:am3d="http://schemas.microsoft.com/office/drawing/2017/model3d" xmlns:o="urn:schemas-microsoft-com:office:office" xmlns:r="http://schemas.openxmlformats.org/officeDocument/2006/relationships" xmlns:m="http://schemas.openxmlformats.org/officeDocument/2006/math" xmlns:v="urn:schemas-microsoft-com:vml" xmlns:wp14="http://schemas.microsoft.com/office/word/2010/wordprocessingDrawing" xmlns:wp="http://schemas.openxmlformats.org/drawingml/2006/wordprocessingDrawing" xmlns:w10="urn:schemas-microsoft-com:office:word" xmlns:w="http://schemas.openxmlformats.org/wordprocessingml/2006/main" xmlns:w14="http://schemas.microsoft.com/office/word/2010/wordml" xmlns:w15="http://schemas.microsoft.com/office/word/2012/wordml" xmlns:w16cex="http://schemas.microsoft.com/office/word/2018/wordml/cex" xmlns:w16cid="http://schemas.microsoft.com/office/word/2016/wordml/cid" xmlns:w16="http://schemas.microsoft.com/office/word/2018/wordml" xmlns:w16sdtdh="http://schemas.microsoft.com/office/word/2020/wordml/sdtdatahash" xmlns:w16se="http://schemas.microsoft.com/office/word/2015/wordml/symex" xmlns:wpg="http://schemas.microsoft.com/office/word/2010/wordprocessingGroup" xmlns:wpi="http://schemas.microsoft.com/office/word/2010/wordprocessingInk" xmlns:wne="http://schemas.microsoft.com/office/word/2006/wordml" xmlns:wps="http://schemas.microsoft.com/office/word/2010/wordprocessingShape" mc:Ignorable="w14 w15 w16se w16cid w16 w16cex w16sdtdh wp14">
   <w15:person w15:author="Menon, Sunita (NIH/NCI) [C]">
     <w15:presenceInfo w15:providerId="AD" w15:userId="S::menons2@nih.gov::758ef455-cee4-484e-950b-e649d9c01c48"/>
+  </w15:person>
+  <w15:person w15:author="Frost, Ruth (NIH/NCI) [C]">
+    <w15:presenceInfo w15:providerId="AD" w15:userId="S::frostrs@nih.gov::e86f5093-f09a-4441-8b8c-2bc0fea2de9d"/>
   </w15:person>
 </w15:people>
 </file>

</xml_diff>